<commit_message>
Final update using docx-templates and new syntax
</commit_message>
<xml_diff>
--- a/app/templates/massbays/general/GroupA.docx
+++ b/app/templates/massbays/general/GroupA.docx
@@ -55,37 +55,83 @@
           <w:b/>
           <w:bCs/>
         </w:rPr>
-        <w:t>for</w:t>
-      </w:r>
-    </w:p>
-    <w:p>
-      <w:pPr>
-        <w:widowControl/>
-        <w:tabs>
-          <w:tab w:val="left" w:pos="-1440"/>
-        </w:tabs>
-        <w:jc w:val="center"/>
+        <w:t>F</w:t>
+      </w:r>
+      <w:r>
         <w:rPr>
           <w:rFonts w:ascii="Times New Roman" w:hAnsi="Times New Roman"/>
           <w:b/>
           <w:bCs/>
         </w:rPr>
-      </w:pPr>
-      <w:r>
+        <w:t>or</w:t>
+      </w:r>
+    </w:p>
+    <w:p>
+      <w:pPr>
+        <w:widowControl/>
+        <w:tabs>
+          <w:tab w:val="left" w:pos="-1440"/>
+        </w:tabs>
+        <w:jc w:val="center"/>
+        <w:rPr>
+          <w:rFonts w:ascii="Times New Roman" w:hAnsi="Times New Roman"/>
+          <w:b/>
+          <w:color w:val="24292E"/>
+          <w:bdr w:val="none" w:sz="0" w:space="0" w:color="auto" w:frame="1"/>
+        </w:rPr>
+      </w:pPr>
+      <w:bookmarkStart w:id="0" w:name="_Hlk535908506"/>
+      <w:r>
+        <w:rPr>
+          <w:rFonts w:ascii="Times New Roman" w:hAnsi="Times New Roman"/>
+          <w:b/>
+          <w:color w:val="24292E"/>
+          <w:bdr w:val="none" w:sz="0" w:space="0" w:color="auto" w:frame="1"/>
+        </w:rPr>
+        <w:t>+++INS `${</w:t>
+      </w:r>
+      <w:proofErr w:type="gramStart"/>
+      <w:r>
+        <w:rPr>
+          <w:rFonts w:ascii="Times New Roman" w:hAnsi="Times New Roman"/>
+          <w:b/>
+          <w:color w:val="24292E"/>
+          <w:bdr w:val="none" w:sz="0" w:space="0" w:color="auto" w:frame="1"/>
+        </w:rPr>
+        <w:t>qapp.name}`</w:t>
+      </w:r>
+      <w:proofErr w:type="gramEnd"/>
+      <w:r>
+        <w:rPr>
+          <w:rFonts w:ascii="Times New Roman" w:hAnsi="Times New Roman"/>
+          <w:b/>
+          <w:color w:val="24292E"/>
+          <w:bdr w:val="none" w:sz="0" w:space="0" w:color="auto" w:frame="1"/>
+        </w:rPr>
+        <w:t>+++</w:t>
+      </w:r>
+    </w:p>
+    <w:bookmarkEnd w:id="0"/>
+    <w:p>
+      <w:pPr>
+        <w:widowControl/>
+        <w:tabs>
+          <w:tab w:val="left" w:pos="-1440"/>
+        </w:tabs>
+        <w:jc w:val="center"/>
         <w:rPr>
           <w:rFonts w:ascii="Times New Roman" w:hAnsi="Times New Roman"/>
           <w:b/>
           <w:bCs/>
         </w:rPr>
-        <w:t>{</w:t>
-      </w:r>
+      </w:pPr>
       <w:r>
         <w:rPr>
           <w:rFonts w:ascii="Times New Roman" w:hAnsi="Times New Roman"/>
           <w:b/>
           <w:bCs/>
         </w:rPr>
-        <w:t>qapp.</w:t>
+        <w:t>&lt;&lt;</w:t>
       </w:r>
       <w:r>
         <w:rPr>
@@ -93,16 +139,22 @@
           <w:b/>
           <w:bCs/>
         </w:rPr>
-        <w:t>name</w:t>
-      </w:r>
-      <w:r>
+        <w:t>Affiliated Program &amp; Associated Contract or Assistance Agreement Number&gt;&gt;</w:t>
+      </w:r>
+    </w:p>
+    <w:p>
+      <w:pPr>
+        <w:widowControl/>
+        <w:tabs>
+          <w:tab w:val="left" w:pos="-1440"/>
+        </w:tabs>
+        <w:jc w:val="center"/>
         <w:rPr>
           <w:rFonts w:ascii="Times New Roman" w:hAnsi="Times New Roman"/>
           <w:b/>
           <w:bCs/>
         </w:rPr>
-        <w:t>}</w:t>
-      </w:r>
+      </w:pPr>
     </w:p>
     <w:p>
       <w:pPr>
@@ -117,14 +169,20 @@
           <w:bCs/>
         </w:rPr>
       </w:pPr>
-      <w:r>
+    </w:p>
+    <w:p>
+      <w:pPr>
+        <w:widowControl/>
+        <w:tabs>
+          <w:tab w:val="left" w:pos="-1440"/>
+        </w:tabs>
+        <w:jc w:val="center"/>
         <w:rPr>
           <w:rFonts w:ascii="Times New Roman" w:hAnsi="Times New Roman"/>
           <w:b/>
           <w:bCs/>
         </w:rPr>
-        <w:t>&lt;&lt;Affiliated Program &amp; Associated Contract or Assistance Agreement Number&gt;&gt;</w:t>
-      </w:r>
+      </w:pPr>
     </w:p>
     <w:p>
       <w:pPr>
@@ -139,20 +197,78 @@
           <w:bCs/>
         </w:rPr>
       </w:pPr>
-    </w:p>
-    <w:p>
-      <w:pPr>
-        <w:widowControl/>
-        <w:tabs>
-          <w:tab w:val="left" w:pos="-1440"/>
-        </w:tabs>
-        <w:jc w:val="center"/>
+      <w:r>
         <w:rPr>
           <w:rFonts w:ascii="Times New Roman" w:hAnsi="Times New Roman"/>
           <w:b/>
           <w:bCs/>
         </w:rPr>
-      </w:pPr>
+        <w:t>Prepared by</w:t>
+      </w:r>
+    </w:p>
+    <w:p>
+      <w:pPr>
+        <w:widowControl/>
+        <w:tabs>
+          <w:tab w:val="left" w:pos="-1440"/>
+        </w:tabs>
+        <w:jc w:val="center"/>
+        <w:rPr>
+          <w:rFonts w:ascii="Times New Roman" w:hAnsi="Times New Roman"/>
+          <w:b/>
+          <w:color w:val="24292E"/>
+          <w:bdr w:val="none" w:sz="0" w:space="0" w:color="auto" w:frame="1"/>
+        </w:rPr>
+      </w:pPr>
+      <w:r>
+        <w:rPr>
+          <w:rFonts w:ascii="Times New Roman" w:hAnsi="Times New Roman"/>
+          <w:b/>
+          <w:color w:val="24292E"/>
+          <w:bdr w:val="none" w:sz="0" w:space="0" w:color="auto" w:frame="1"/>
+        </w:rPr>
+        <w:t>+++INS `${</w:t>
+      </w:r>
+      <w:proofErr w:type="spellStart"/>
+      <w:proofErr w:type="gramStart"/>
+      <w:r>
+        <w:rPr>
+          <w:rFonts w:ascii="Times New Roman" w:hAnsi="Times New Roman"/>
+          <w:b/>
+          <w:color w:val="24292E"/>
+          <w:bdr w:val="none" w:sz="0" w:space="0" w:color="auto" w:frame="1"/>
+        </w:rPr>
+        <w:t>qapp.</w:t>
+      </w:r>
+      <w:r>
+        <w:rPr>
+          <w:rFonts w:ascii="Times New Roman" w:hAnsi="Times New Roman"/>
+          <w:b/>
+          <w:color w:val="24292E"/>
+          <w:bdr w:val="none" w:sz="0" w:space="0" w:color="auto" w:frame="1"/>
+        </w:rPr>
+        <w:t>prepared</w:t>
+      </w:r>
+      <w:proofErr w:type="gramEnd"/>
+      <w:r>
+        <w:rPr>
+          <w:rFonts w:ascii="Times New Roman" w:hAnsi="Times New Roman"/>
+          <w:b/>
+          <w:color w:val="24292E"/>
+          <w:bdr w:val="none" w:sz="0" w:space="0" w:color="auto" w:frame="1"/>
+        </w:rPr>
+        <w:t>_by</w:t>
+      </w:r>
+      <w:proofErr w:type="spellEnd"/>
+      <w:r>
+        <w:rPr>
+          <w:rFonts w:ascii="Times New Roman" w:hAnsi="Times New Roman"/>
+          <w:b/>
+          <w:color w:val="24292E"/>
+          <w:bdr w:val="none" w:sz="0" w:space="0" w:color="auto" w:frame="1"/>
+        </w:rPr>
+        <w:t>}`+++</w:t>
+      </w:r>
     </w:p>
     <w:p>
       <w:pPr>
@@ -187,7 +303,7 @@
           <w:b/>
           <w:bCs/>
         </w:rPr>
-        <w:t>Prepared by</w:t>
+        <w:t>Prepared for</w:t>
       </w:r>
     </w:p>
     <w:p>
@@ -209,23 +325,7 @@
           <w:b/>
           <w:bCs/>
         </w:rPr>
-        <w:t>{qapp.</w:t>
-      </w:r>
-      <w:r>
-        <w:rPr>
-          <w:rFonts w:ascii="Times New Roman" w:hAnsi="Times New Roman"/>
-          <w:b/>
-          <w:bCs/>
-        </w:rPr>
-        <w:t>prepared_by</w:t>
-      </w:r>
-      <w:r>
-        <w:rPr>
-          <w:rFonts w:ascii="Times New Roman" w:hAnsi="Times New Roman"/>
-          <w:b/>
-          <w:bCs/>
-        </w:rPr>
-        <w:t>}</w:t>
+        <w:t>&lt;&lt; Regional EPA Office and Address &gt;&gt;</w:t>
       </w:r>
     </w:p>
     <w:p>
@@ -234,11 +334,8 @@
         <w:tabs>
           <w:tab w:val="left" w:pos="-1440"/>
         </w:tabs>
-        <w:jc w:val="center"/>
-        <w:rPr>
-          <w:rFonts w:ascii="Times New Roman" w:hAnsi="Times New Roman"/>
-          <w:b/>
-          <w:bCs/>
+        <w:rPr>
+          <w:rFonts w:ascii="Times New Roman" w:hAnsi="Times New Roman"/>
         </w:rPr>
       </w:pPr>
     </w:p>
@@ -248,21 +345,10 @@
         <w:tabs>
           <w:tab w:val="left" w:pos="-1440"/>
         </w:tabs>
-        <w:jc w:val="center"/>
-        <w:rPr>
-          <w:rFonts w:ascii="Times New Roman" w:hAnsi="Times New Roman"/>
-          <w:b/>
-          <w:bCs/>
-        </w:rPr>
-      </w:pPr>
-      <w:r>
-        <w:rPr>
-          <w:rFonts w:ascii="Times New Roman" w:hAnsi="Times New Roman"/>
-          <w:b/>
-          <w:bCs/>
-        </w:rPr>
-        <w:t>Prepared for</w:t>
-      </w:r>
+        <w:rPr>
+          <w:rFonts w:ascii="Times New Roman" w:hAnsi="Times New Roman"/>
+        </w:rPr>
+      </w:pPr>
     </w:p>
     <w:p>
       <w:pPr>
@@ -270,21 +356,10 @@
         <w:tabs>
           <w:tab w:val="left" w:pos="-1440"/>
         </w:tabs>
-        <w:jc w:val="center"/>
-        <w:rPr>
-          <w:rFonts w:ascii="Times New Roman" w:hAnsi="Times New Roman"/>
-          <w:b/>
-          <w:bCs/>
-        </w:rPr>
-      </w:pPr>
-      <w:r>
-        <w:rPr>
-          <w:rFonts w:ascii="Times New Roman" w:hAnsi="Times New Roman"/>
-          <w:b/>
-          <w:bCs/>
-        </w:rPr>
-        <w:t>&lt;&lt; Regional EPA Office and Address &gt;&gt;</w:t>
-      </w:r>
+        <w:rPr>
+          <w:rFonts w:ascii="Times New Roman" w:hAnsi="Times New Roman"/>
+        </w:rPr>
+      </w:pPr>
     </w:p>
     <w:p>
       <w:pPr>
@@ -296,6 +371,12 @@
           <w:rFonts w:ascii="Times New Roman" w:hAnsi="Times New Roman"/>
         </w:rPr>
       </w:pPr>
+      <w:r>
+        <w:rPr>
+          <w:rFonts w:ascii="Times New Roman" w:hAnsi="Times New Roman"/>
+        </w:rPr>
+        <w:t>Approvals Signature (required prior to project start):</w:t>
+      </w:r>
     </w:p>
     <w:p>
       <w:pPr>
@@ -314,42 +395,9 @@
         <w:tabs>
           <w:tab w:val="left" w:pos="-1440"/>
         </w:tabs>
-        <w:rPr>
-          <w:rFonts w:ascii="Times New Roman" w:hAnsi="Times New Roman"/>
-        </w:rPr>
-      </w:pPr>
-    </w:p>
-    <w:p>
-      <w:pPr>
-        <w:widowControl/>
-        <w:tabs>
-          <w:tab w:val="left" w:pos="-1440"/>
-        </w:tabs>
-        <w:rPr>
-          <w:rFonts w:ascii="Times New Roman" w:hAnsi="Times New Roman"/>
-        </w:rPr>
-      </w:pPr>
-      <w:r>
-        <w:rPr>
-          <w:rFonts w:ascii="Times New Roman" w:hAnsi="Times New Roman"/>
-        </w:rPr>
-        <w:t>Approvals Signature (required prior to project start):</w:t>
-      </w:r>
-    </w:p>
-    <w:p>
-      <w:pPr>
-        <w:widowControl/>
-        <w:tabs>
-          <w:tab w:val="left" w:pos="-1440"/>
-        </w:tabs>
-        <w:rPr>
-          <w:rFonts w:ascii="Times New Roman" w:hAnsi="Times New Roman"/>
-        </w:rPr>
-      </w:pPr>
-    </w:p>
-    <w:p>
-      <w:r>
-        <w:t>{#</w:t>
+      </w:pPr>
+      <w:r>
+        <w:t xml:space="preserve">+++FOR org IN </w:t>
       </w:r>
       <w:proofErr w:type="spellStart"/>
       <w:proofErr w:type="gramStart"/>
@@ -365,7 +413,7 @@
       </w:r>
       <w:proofErr w:type="spellEnd"/>
       <w:r>
-        <w:t>}</w:t>
+        <w:t>+++</w:t>
       </w:r>
     </w:p>
     <w:p>
@@ -411,10 +459,23 @@
         <w:rPr>
           <w:rFonts w:ascii="Times New Roman" w:hAnsi="Times New Roman"/>
         </w:rPr>
-        <w:t>{</w:t>
-      </w:r>
-      <w:r>
-        <w:t>title}</w:t>
+        <w:t>+++INS $</w:t>
+      </w:r>
+      <w:proofErr w:type="spellStart"/>
+      <w:proofErr w:type="gramStart"/>
+      <w:r>
+        <w:rPr>
+          <w:rFonts w:ascii="Times New Roman" w:hAnsi="Times New Roman"/>
+        </w:rPr>
+        <w:t>org.title</w:t>
+      </w:r>
+      <w:proofErr w:type="spellEnd"/>
+      <w:proofErr w:type="gramEnd"/>
+      <w:r>
+        <w:rPr>
+          <w:rFonts w:ascii="Times New Roman" w:hAnsi="Times New Roman"/>
+        </w:rPr>
+        <w:t>+++</w:t>
       </w:r>
     </w:p>
     <w:p>
@@ -429,19 +490,14 @@
       </w:pPr>
     </w:p>
     <w:p>
-      <w:r>
-        <w:t>{/</w:t>
-      </w:r>
-      <w:proofErr w:type="spellStart"/>
-      <w:r>
-        <w:t>qapp.</w:t>
-      </w:r>
-      <w:r>
-        <w:t>approval_list</w:t>
-      </w:r>
-      <w:proofErr w:type="spellEnd"/>
-      <w:r>
-        <w:t>}</w:t>
+      <w:pPr>
+        <w:widowControl/>
+        <w:tabs>
+          <w:tab w:val="left" w:pos="-1440"/>
+        </w:tabs>
+      </w:pPr>
+      <w:r>
+        <w:t>+++END-FOR org +++</w:t>
       </w:r>
     </w:p>
     <w:p>
@@ -7306,12 +7362,7 @@
           <w:rFonts w:ascii="Times New Roman" w:hAnsi="Times New Roman"/>
         </w:rPr>
         <w:sectPr>
-          <w:headerReference w:type="even" r:id="rId7"/>
-          <w:headerReference w:type="default" r:id="rId8"/>
-          <w:footerReference w:type="even" r:id="rId9"/>
-          <w:footerReference w:type="default" r:id="rId10"/>
-          <w:headerReference w:type="first" r:id="rId11"/>
-          <w:footerReference w:type="first" r:id="rId12"/>
+          <w:headerReference w:type="default" r:id="rId7"/>
           <w:type w:val="continuous"/>
           <w:pgSz w:w="12240" w:h="15840"/>
           <w:pgMar w:top="1080" w:right="1080" w:bottom="1080" w:left="1080" w:header="1080" w:footer="1080" w:gutter="0"/>
@@ -7510,237 +7561,38 @@
         <w:tabs>
           <w:tab w:val="left" w:pos="-1440"/>
         </w:tabs>
-        <w:ind w:left="720" w:hanging="720"/>
-        <w:rPr>
-          <w:rFonts w:ascii="Times New Roman" w:hAnsi="Times New Roman"/>
-          <w:i/>
-          <w:iCs/>
-        </w:rPr>
-      </w:pPr>
-      <w:r>
-        <w:rPr>
-          <w:rFonts w:ascii="Times New Roman" w:hAnsi="Times New Roman"/>
-          <w:i/>
-          <w:iCs/>
-        </w:rPr>
-        <w:t xml:space="preserve">NOTE: </w:t>
-      </w:r>
-    </w:p>
-    <w:p>
-      <w:pPr>
-        <w:widowControl/>
-        <w:tabs>
-          <w:tab w:val="left" w:pos="-720"/>
-        </w:tabs>
-        <w:ind w:left="360"/>
-        <w:rPr>
-          <w:rFonts w:ascii="Times New Roman" w:hAnsi="Times New Roman"/>
-          <w:i/>
-          <w:iCs/>
-        </w:rPr>
-      </w:pPr>
-      <w:r>
-        <w:rPr>
-          <w:rFonts w:ascii="Times New Roman" w:hAnsi="Times New Roman"/>
-          <w:i/>
-          <w:iCs/>
-        </w:rPr>
-        <w:t xml:space="preserve">List all the individuals (along with their titles, organizations, and contact information) who will </w:t>
-      </w:r>
-    </w:p>
-    <w:p>
-      <w:pPr>
-        <w:widowControl/>
-        <w:tabs>
-          <w:tab w:val="left" w:pos="-720"/>
-        </w:tabs>
-        <w:ind w:left="360"/>
-        <w:rPr>
-          <w:rFonts w:ascii="Times New Roman" w:hAnsi="Times New Roman"/>
-          <w:i/>
-          <w:iCs/>
-        </w:rPr>
-      </w:pPr>
-      <w:r>
-        <w:rPr>
-          <w:rFonts w:ascii="Times New Roman" w:hAnsi="Times New Roman"/>
-          <w:i/>
-          <w:iCs/>
-        </w:rPr>
-        <w:t>r</w:t>
-      </w:r>
-      <w:r>
-        <w:rPr>
-          <w:rFonts w:ascii="Times New Roman" w:hAnsi="Times New Roman"/>
-          <w:i/>
-          <w:iCs/>
-        </w:rPr>
-        <w:t>ec</w:t>
-      </w:r>
-      <w:r>
-        <w:rPr>
-          <w:rFonts w:ascii="Times New Roman" w:hAnsi="Times New Roman"/>
-          <w:i/>
-          <w:iCs/>
-        </w:rPr>
-        <w:t>eive</w:t>
-      </w:r>
-      <w:r>
-        <w:rPr>
-          <w:rFonts w:ascii="Times New Roman" w:hAnsi="Times New Roman"/>
-          <w:i/>
-          <w:iCs/>
-        </w:rPr>
-        <w:t xml:space="preserve"> </w:t>
-      </w:r>
-      <w:r>
-        <w:rPr>
-          <w:rFonts w:ascii="Times New Roman" w:hAnsi="Times New Roman"/>
-          <w:i/>
-          <w:iCs/>
-        </w:rPr>
-        <w:t xml:space="preserve">original </w:t>
-      </w:r>
-      <w:r>
-        <w:rPr>
-          <w:rFonts w:ascii="Times New Roman" w:hAnsi="Times New Roman"/>
-          <w:i/>
-          <w:iCs/>
-        </w:rPr>
-        <w:t>copies of the approved Q</w:t>
-      </w:r>
-      <w:r>
-        <w:rPr>
-          <w:rFonts w:ascii="Times New Roman" w:hAnsi="Times New Roman"/>
-          <w:i/>
-          <w:iCs/>
-        </w:rPr>
-        <w:t xml:space="preserve">uality Assurance </w:t>
-      </w:r>
-      <w:r>
-        <w:rPr>
-          <w:rFonts w:ascii="Times New Roman" w:hAnsi="Times New Roman"/>
-          <w:i/>
-          <w:iCs/>
-        </w:rPr>
-        <w:t>P</w:t>
-      </w:r>
-      <w:r>
-        <w:rPr>
-          <w:rFonts w:ascii="Times New Roman" w:hAnsi="Times New Roman"/>
-          <w:i/>
-          <w:iCs/>
-        </w:rPr>
-        <w:t>roject Plan</w:t>
-      </w:r>
-      <w:r>
-        <w:rPr>
-          <w:rFonts w:ascii="Times New Roman" w:hAnsi="Times New Roman"/>
-          <w:i/>
-          <w:iCs/>
-        </w:rPr>
-        <w:t xml:space="preserve"> </w:t>
-      </w:r>
-      <w:r>
-        <w:rPr>
-          <w:rFonts w:ascii="Times New Roman" w:hAnsi="Times New Roman"/>
-          <w:i/>
-          <w:iCs/>
-        </w:rPr>
-        <w:t xml:space="preserve">(QAPP) </w:t>
-      </w:r>
-      <w:r>
-        <w:rPr>
-          <w:rFonts w:ascii="Times New Roman" w:hAnsi="Times New Roman"/>
-          <w:i/>
-          <w:iCs/>
-        </w:rPr>
-        <w:t xml:space="preserve">and any subsequent revisions.  Include all persons who are </w:t>
-      </w:r>
-      <w:r>
-        <w:rPr>
-          <w:rFonts w:ascii="Times New Roman" w:hAnsi="Times New Roman"/>
-          <w:i/>
-          <w:iCs/>
-        </w:rPr>
-        <w:t>re</w:t>
-      </w:r>
-      <w:r>
-        <w:rPr>
-          <w:rFonts w:ascii="Times New Roman" w:hAnsi="Times New Roman"/>
-          <w:i/>
-          <w:iCs/>
-        </w:rPr>
-        <w:t xml:space="preserve">sponsible for project implementation (including project managers, QA managers, and representatives of all groups/agencies involved). </w:t>
-      </w:r>
-    </w:p>
-    <w:p>
-      <w:pPr>
-        <w:widowControl/>
-        <w:tabs>
-          <w:tab w:val="left" w:pos="-720"/>
-        </w:tabs>
-        <w:ind w:left="360" w:hanging="720"/>
-        <w:rPr>
-          <w:rFonts w:ascii="Times New Roman" w:hAnsi="Times New Roman"/>
-          <w:i/>
-          <w:iCs/>
-        </w:rPr>
-      </w:pPr>
-    </w:p>
-    <w:p>
-      <w:pPr>
-        <w:widowControl/>
-        <w:tabs>
-          <w:tab w:val="left" w:pos="-720"/>
-        </w:tabs>
-        <w:ind w:left="360"/>
-        <w:rPr>
-          <w:rFonts w:ascii="Times New Roman" w:hAnsi="Times New Roman"/>
-          <w:i/>
-          <w:iCs/>
-        </w:rPr>
-      </w:pPr>
-      <w:r>
-        <w:rPr>
-          <w:rFonts w:ascii="Times New Roman" w:hAnsi="Times New Roman"/>
-          <w:i/>
-          <w:iCs/>
-        </w:rPr>
-        <w:t xml:space="preserve">Below is an </w:t>
-      </w:r>
-      <w:r>
-        <w:rPr>
-          <w:rFonts w:ascii="Times New Roman" w:hAnsi="Times New Roman"/>
-          <w:i/>
-          <w:iCs/>
-          <w:u w:val="single"/>
-        </w:rPr>
-        <w:t>example</w:t>
-      </w:r>
-      <w:r>
-        <w:rPr>
-          <w:rFonts w:ascii="Times New Roman" w:hAnsi="Times New Roman"/>
-          <w:i/>
-          <w:iCs/>
-        </w:rPr>
-        <w:t xml:space="preserve"> outline of how you may present the information for this section. Please revise/edit </w:t>
-      </w:r>
-      <w:r>
-        <w:rPr>
-          <w:rFonts w:ascii="Times New Roman" w:hAnsi="Times New Roman"/>
-          <w:i/>
-          <w:iCs/>
-        </w:rPr>
-        <w:t>the information</w:t>
-      </w:r>
-      <w:r>
-        <w:rPr>
-          <w:rFonts w:ascii="Times New Roman" w:hAnsi="Times New Roman"/>
-          <w:i/>
-          <w:iCs/>
-        </w:rPr>
-        <w:t xml:space="preserve">, as appropriate, for your project team. </w:t>
+        <w:ind w:left="720"/>
+        <w:rPr>
+          <w:rFonts w:ascii="Times New Roman" w:hAnsi="Times New Roman"/>
+        </w:rPr>
+      </w:pPr>
+      <w:r>
+        <w:rPr>
+          <w:rFonts w:ascii="Times New Roman" w:hAnsi="Times New Roman"/>
+        </w:rPr>
+        <w:t xml:space="preserve">+++FOR     org IN </w:t>
+      </w:r>
+      <w:proofErr w:type="spellStart"/>
+      <w:proofErr w:type="gramStart"/>
+      <w:r>
+        <w:rPr>
+          <w:rFonts w:ascii="Times New Roman" w:hAnsi="Times New Roman"/>
+        </w:rPr>
+        <w:t>qapp.distribution</w:t>
+      </w:r>
+      <w:proofErr w:type="gramEnd"/>
+      <w:r>
+        <w:rPr>
+          <w:rFonts w:ascii="Times New Roman" w:hAnsi="Times New Roman"/>
+        </w:rPr>
+        <w:t>_list</w:t>
+      </w:r>
+      <w:proofErr w:type="spellEnd"/>
+      <w:r>
+        <w:rPr>
+          <w:rFonts w:ascii="Times New Roman" w:hAnsi="Times New Roman"/>
+        </w:rPr>
+        <w:t>+++</w:t>
       </w:r>
     </w:p>
     <w:p>
@@ -7749,10 +7601,9 @@
         <w:tabs>
           <w:tab w:val="left" w:pos="-1440"/>
         </w:tabs>
-        <w:rPr>
-          <w:rFonts w:ascii="Times New Roman" w:hAnsi="Times New Roman"/>
-          <w:i/>
-          <w:iCs/>
+        <w:ind w:left="720"/>
+        <w:rPr>
+          <w:rFonts w:ascii="Times New Roman" w:hAnsi="Times New Roman"/>
         </w:rPr>
       </w:pPr>
     </w:p>
@@ -7762,15 +7613,38 @@
         <w:tabs>
           <w:tab w:val="left" w:pos="-1440"/>
         </w:tabs>
-        <w:rPr>
-          <w:rFonts w:ascii="Times New Roman" w:hAnsi="Times New Roman"/>
-        </w:rPr>
-      </w:pPr>
-      <w:r>
-        <w:rPr>
-          <w:rFonts w:ascii="Times New Roman" w:hAnsi="Times New Roman"/>
-        </w:rPr>
-        <w:t>Name:</w:t>
+        <w:ind w:left="720"/>
+        <w:rPr>
+          <w:rFonts w:ascii="Times New Roman" w:hAnsi="Times New Roman"/>
+        </w:rPr>
+      </w:pPr>
+      <w:r>
+        <w:rPr>
+          <w:rFonts w:ascii="Times New Roman" w:hAnsi="Times New Roman"/>
+        </w:rPr>
+        <w:t>+++INS $</w:t>
+      </w:r>
+      <w:proofErr w:type="spellStart"/>
+      <w:proofErr w:type="gramStart"/>
+      <w:r>
+        <w:rPr>
+          <w:rFonts w:ascii="Times New Roman" w:hAnsi="Times New Roman"/>
+        </w:rPr>
+        <w:t>org.organizational</w:t>
+      </w:r>
+      <w:proofErr w:type="gramEnd"/>
+      <w:r>
+        <w:rPr>
+          <w:rFonts w:ascii="Times New Roman" w:hAnsi="Times New Roman"/>
+        </w:rPr>
+        <w:t>_name</w:t>
+      </w:r>
+      <w:proofErr w:type="spellEnd"/>
+      <w:r>
+        <w:rPr>
+          <w:rFonts w:ascii="Times New Roman" w:hAnsi="Times New Roman"/>
+        </w:rPr>
+        <w:t>+++</w:t>
       </w:r>
     </w:p>
     <w:p>
@@ -7779,16 +7653,11 @@
         <w:tabs>
           <w:tab w:val="left" w:pos="-1440"/>
         </w:tabs>
-        <w:rPr>
-          <w:rFonts w:ascii="Times New Roman" w:hAnsi="Times New Roman"/>
-        </w:rPr>
-      </w:pPr>
-      <w:r>
-        <w:rPr>
-          <w:rFonts w:ascii="Times New Roman" w:hAnsi="Times New Roman"/>
-        </w:rPr>
-        <w:t>Title:</w:t>
-      </w:r>
+        <w:ind w:left="720"/>
+        <w:rPr>
+          <w:rFonts w:ascii="Times New Roman" w:hAnsi="Times New Roman"/>
+        </w:rPr>
+      </w:pPr>
     </w:p>
     <w:p>
       <w:pPr>
@@ -7796,15 +7665,53 @@
         <w:tabs>
           <w:tab w:val="left" w:pos="-1440"/>
         </w:tabs>
-        <w:rPr>
-          <w:rFonts w:ascii="Times New Roman" w:hAnsi="Times New Roman"/>
-        </w:rPr>
-      </w:pPr>
-      <w:r>
-        <w:rPr>
-          <w:rFonts w:ascii="Times New Roman" w:hAnsi="Times New Roman"/>
-        </w:rPr>
-        <w:t>Organization:</w:t>
+        <w:ind w:left="720"/>
+        <w:rPr>
+          <w:rFonts w:ascii="Times New Roman" w:hAnsi="Times New Roman"/>
+        </w:rPr>
+      </w:pPr>
+      <w:r>
+        <w:rPr>
+          <w:rFonts w:ascii="Times New Roman" w:hAnsi="Times New Roman"/>
+        </w:rPr>
+        <w:tab/>
+        <w:t xml:space="preserve">+++FOR </w:t>
+      </w:r>
+      <w:proofErr w:type="spellStart"/>
+      <w:r>
+        <w:rPr>
+          <w:rFonts w:ascii="Times New Roman" w:hAnsi="Times New Roman"/>
+        </w:rPr>
+        <w:t>poc</w:t>
+      </w:r>
+      <w:proofErr w:type="spellEnd"/>
+      <w:r>
+        <w:rPr>
+          <w:rFonts w:ascii="Times New Roman" w:hAnsi="Times New Roman"/>
+        </w:rPr>
+        <w:t xml:space="preserve"> IN $</w:t>
+      </w:r>
+      <w:proofErr w:type="spellStart"/>
+      <w:proofErr w:type="gramStart"/>
+      <w:r>
+        <w:rPr>
+          <w:rFonts w:ascii="Times New Roman" w:hAnsi="Times New Roman"/>
+        </w:rPr>
+        <w:t>org.organizational</w:t>
+      </w:r>
+      <w:proofErr w:type="gramEnd"/>
+      <w:r>
+        <w:rPr>
+          <w:rFonts w:ascii="Times New Roman" w:hAnsi="Times New Roman"/>
+        </w:rPr>
+        <w:t>_contacts</w:t>
+      </w:r>
+      <w:proofErr w:type="spellEnd"/>
+      <w:r>
+        <w:rPr>
+          <w:rFonts w:ascii="Times New Roman" w:hAnsi="Times New Roman"/>
+        </w:rPr>
+        <w:t>+++</w:t>
       </w:r>
     </w:p>
     <w:p>
@@ -7813,16 +7720,11 @@
         <w:tabs>
           <w:tab w:val="left" w:pos="-1440"/>
         </w:tabs>
-        <w:rPr>
-          <w:rFonts w:ascii="Times New Roman" w:hAnsi="Times New Roman"/>
-        </w:rPr>
-      </w:pPr>
-      <w:r>
-        <w:rPr>
-          <w:rFonts w:ascii="Times New Roman" w:hAnsi="Times New Roman"/>
-        </w:rPr>
-        <w:t>Contact Information (Address, Telephone, E-mail, etc.).:</w:t>
-      </w:r>
+        <w:ind w:left="720"/>
+        <w:rPr>
+          <w:rFonts w:ascii="Times New Roman" w:hAnsi="Times New Roman"/>
+        </w:rPr>
+      </w:pPr>
     </w:p>
     <w:p>
       <w:pPr>
@@ -7830,10 +7732,40 @@
         <w:tabs>
           <w:tab w:val="left" w:pos="-1440"/>
         </w:tabs>
-        <w:rPr>
-          <w:rFonts w:ascii="Times New Roman" w:hAnsi="Times New Roman"/>
-        </w:rPr>
-      </w:pPr>
+        <w:ind w:left="720"/>
+        <w:rPr>
+          <w:rFonts w:ascii="Times New Roman" w:hAnsi="Times New Roman"/>
+        </w:rPr>
+      </w:pPr>
+      <w:r>
+        <w:rPr>
+          <w:rFonts w:ascii="Times New Roman" w:hAnsi="Times New Roman"/>
+        </w:rPr>
+        <w:tab/>
+      </w:r>
+      <w:r>
+        <w:rPr>
+          <w:rFonts w:ascii="Times New Roman" w:hAnsi="Times New Roman"/>
+        </w:rPr>
+        <w:tab/>
+        <w:t>+++INS $</w:t>
+      </w:r>
+      <w:proofErr w:type="spellStart"/>
+      <w:proofErr w:type="gramStart"/>
+      <w:r>
+        <w:rPr>
+          <w:rFonts w:ascii="Times New Roman" w:hAnsi="Times New Roman"/>
+        </w:rPr>
+        <w:t>poc.fullname</w:t>
+      </w:r>
+      <w:proofErr w:type="spellEnd"/>
+      <w:proofErr w:type="gramEnd"/>
+      <w:r>
+        <w:rPr>
+          <w:rFonts w:ascii="Times New Roman" w:hAnsi="Times New Roman"/>
+        </w:rPr>
+        <w:t>+++</w:t>
+      </w:r>
     </w:p>
     <w:p>
       <w:pPr>
@@ -7841,16 +7773,11 @@
         <w:tabs>
           <w:tab w:val="left" w:pos="-1440"/>
         </w:tabs>
-        <w:rPr>
-          <w:rFonts w:ascii="Times New Roman" w:hAnsi="Times New Roman"/>
-        </w:rPr>
-      </w:pPr>
-      <w:r>
-        <w:rPr>
-          <w:rFonts w:ascii="Times New Roman" w:hAnsi="Times New Roman"/>
-        </w:rPr>
-        <w:t>Name:</w:t>
-      </w:r>
+        <w:ind w:left="720"/>
+        <w:rPr>
+          <w:rFonts w:ascii="Times New Roman" w:hAnsi="Times New Roman"/>
+        </w:rPr>
+      </w:pPr>
     </w:p>
     <w:p>
       <w:pPr>
@@ -7858,15 +7785,39 @@
         <w:tabs>
           <w:tab w:val="left" w:pos="-1440"/>
         </w:tabs>
-        <w:rPr>
-          <w:rFonts w:ascii="Times New Roman" w:hAnsi="Times New Roman"/>
-        </w:rPr>
-      </w:pPr>
-      <w:r>
-        <w:rPr>
-          <w:rFonts w:ascii="Times New Roman" w:hAnsi="Times New Roman"/>
-        </w:rPr>
-        <w:t>Title:</w:t>
+        <w:ind w:left="720"/>
+        <w:rPr>
+          <w:rFonts w:ascii="Times New Roman" w:hAnsi="Times New Roman"/>
+        </w:rPr>
+      </w:pPr>
+      <w:r>
+        <w:rPr>
+          <w:rFonts w:ascii="Times New Roman" w:hAnsi="Times New Roman"/>
+        </w:rPr>
+        <w:tab/>
+      </w:r>
+      <w:r>
+        <w:rPr>
+          <w:rFonts w:ascii="Times New Roman" w:hAnsi="Times New Roman"/>
+        </w:rPr>
+        <w:tab/>
+        <w:t>+++INS $</w:t>
+      </w:r>
+      <w:proofErr w:type="spellStart"/>
+      <w:proofErr w:type="gramStart"/>
+      <w:r>
+        <w:rPr>
+          <w:rFonts w:ascii="Times New Roman" w:hAnsi="Times New Roman"/>
+        </w:rPr>
+        <w:t>poc.title</w:t>
+      </w:r>
+      <w:proofErr w:type="spellEnd"/>
+      <w:proofErr w:type="gramEnd"/>
+      <w:r>
+        <w:rPr>
+          <w:rFonts w:ascii="Times New Roman" w:hAnsi="Times New Roman"/>
+        </w:rPr>
+        <w:t>+++</w:t>
       </w:r>
     </w:p>
     <w:p>
@@ -7875,16 +7826,11 @@
         <w:tabs>
           <w:tab w:val="left" w:pos="-1440"/>
         </w:tabs>
-        <w:rPr>
-          <w:rFonts w:ascii="Times New Roman" w:hAnsi="Times New Roman"/>
-        </w:rPr>
-      </w:pPr>
-      <w:r>
-        <w:rPr>
-          <w:rFonts w:ascii="Times New Roman" w:hAnsi="Times New Roman"/>
-        </w:rPr>
-        <w:t>Organization:</w:t>
-      </w:r>
+        <w:ind w:left="720"/>
+        <w:rPr>
+          <w:rFonts w:ascii="Times New Roman" w:hAnsi="Times New Roman"/>
+        </w:rPr>
+      </w:pPr>
     </w:p>
     <w:p>
       <w:pPr>
@@ -7892,15 +7838,31 @@
         <w:tabs>
           <w:tab w:val="left" w:pos="-1440"/>
         </w:tabs>
-        <w:rPr>
-          <w:rFonts w:ascii="Times New Roman" w:hAnsi="Times New Roman"/>
-        </w:rPr>
-      </w:pPr>
-      <w:r>
-        <w:rPr>
-          <w:rFonts w:ascii="Times New Roman" w:hAnsi="Times New Roman"/>
-        </w:rPr>
-        <w:t>Contact Information (Address, Telephone, E-mail, etc.):</w:t>
+        <w:ind w:left="720"/>
+        <w:rPr>
+          <w:rFonts w:ascii="Times New Roman" w:hAnsi="Times New Roman"/>
+        </w:rPr>
+      </w:pPr>
+      <w:r>
+        <w:rPr>
+          <w:rFonts w:ascii="Times New Roman" w:hAnsi="Times New Roman"/>
+        </w:rPr>
+        <w:tab/>
+        <w:t xml:space="preserve">+++END-FOR </w:t>
+      </w:r>
+      <w:proofErr w:type="spellStart"/>
+      <w:r>
+        <w:rPr>
+          <w:rFonts w:ascii="Times New Roman" w:hAnsi="Times New Roman"/>
+        </w:rPr>
+        <w:t>poc</w:t>
+      </w:r>
+      <w:proofErr w:type="spellEnd"/>
+      <w:r>
+        <w:rPr>
+          <w:rFonts w:ascii="Times New Roman" w:hAnsi="Times New Roman"/>
+        </w:rPr>
+        <w:t xml:space="preserve"> +++</w:t>
       </w:r>
     </w:p>
     <w:p>
@@ -7909,6 +7871,7 @@
         <w:tabs>
           <w:tab w:val="left" w:pos="-1440"/>
         </w:tabs>
+        <w:ind w:left="720"/>
         <w:rPr>
           <w:rFonts w:ascii="Times New Roman" w:hAnsi="Times New Roman"/>
         </w:rPr>
@@ -7920,232 +7883,7 @@
         <w:tabs>
           <w:tab w:val="left" w:pos="-1440"/>
         </w:tabs>
-        <w:rPr>
-          <w:rFonts w:ascii="Times New Roman" w:hAnsi="Times New Roman"/>
-        </w:rPr>
-      </w:pPr>
-      <w:r>
-        <w:rPr>
-          <w:rFonts w:ascii="Times New Roman" w:hAnsi="Times New Roman"/>
-        </w:rPr>
-        <w:t>Name:</w:t>
-      </w:r>
-    </w:p>
-    <w:p>
-      <w:pPr>
-        <w:widowControl/>
-        <w:tabs>
-          <w:tab w:val="left" w:pos="-1440"/>
-        </w:tabs>
-        <w:rPr>
-          <w:rFonts w:ascii="Times New Roman" w:hAnsi="Times New Roman"/>
-        </w:rPr>
-      </w:pPr>
-      <w:r>
-        <w:rPr>
-          <w:rFonts w:ascii="Times New Roman" w:hAnsi="Times New Roman"/>
-        </w:rPr>
-        <w:t>Title:</w:t>
-      </w:r>
-    </w:p>
-    <w:p>
-      <w:pPr>
-        <w:widowControl/>
-        <w:tabs>
-          <w:tab w:val="left" w:pos="-1440"/>
-        </w:tabs>
-        <w:rPr>
-          <w:rFonts w:ascii="Times New Roman" w:hAnsi="Times New Roman"/>
-        </w:rPr>
-      </w:pPr>
-      <w:r>
-        <w:rPr>
-          <w:rFonts w:ascii="Times New Roman" w:hAnsi="Times New Roman"/>
-        </w:rPr>
-        <w:t>Organization:</w:t>
-      </w:r>
-    </w:p>
-    <w:p>
-      <w:pPr>
-        <w:widowControl/>
-        <w:tabs>
-          <w:tab w:val="left" w:pos="-1440"/>
-        </w:tabs>
-        <w:rPr>
-          <w:rFonts w:ascii="Times New Roman" w:hAnsi="Times New Roman"/>
-        </w:rPr>
-      </w:pPr>
-      <w:r>
-        <w:rPr>
-          <w:rFonts w:ascii="Times New Roman" w:hAnsi="Times New Roman"/>
-        </w:rPr>
-        <w:t>Contact Information (Address, Telephone, E-mail, etc.):</w:t>
-      </w:r>
-    </w:p>
-    <w:p>
-      <w:pPr>
-        <w:widowControl/>
-        <w:tabs>
-          <w:tab w:val="left" w:pos="-1440"/>
-        </w:tabs>
-        <w:rPr>
-          <w:rFonts w:ascii="Times New Roman" w:hAnsi="Times New Roman"/>
-        </w:rPr>
-      </w:pPr>
-    </w:p>
-    <w:p>
-      <w:pPr>
-        <w:widowControl/>
-        <w:tabs>
-          <w:tab w:val="left" w:pos="-1440"/>
-        </w:tabs>
-        <w:rPr>
-          <w:rFonts w:ascii="Times New Roman" w:hAnsi="Times New Roman"/>
-        </w:rPr>
-      </w:pPr>
-      <w:r>
-        <w:rPr>
-          <w:rFonts w:ascii="Times New Roman" w:hAnsi="Times New Roman"/>
-        </w:rPr>
-        <w:t>Name:</w:t>
-      </w:r>
-    </w:p>
-    <w:p>
-      <w:pPr>
-        <w:widowControl/>
-        <w:tabs>
-          <w:tab w:val="left" w:pos="-1440"/>
-        </w:tabs>
-        <w:rPr>
-          <w:rFonts w:ascii="Times New Roman" w:hAnsi="Times New Roman"/>
-        </w:rPr>
-      </w:pPr>
-      <w:r>
-        <w:rPr>
-          <w:rFonts w:ascii="Times New Roman" w:hAnsi="Times New Roman"/>
-        </w:rPr>
-        <w:t>Title:</w:t>
-      </w:r>
-    </w:p>
-    <w:p>
-      <w:pPr>
-        <w:widowControl/>
-        <w:tabs>
-          <w:tab w:val="left" w:pos="-1440"/>
-        </w:tabs>
-        <w:rPr>
-          <w:rFonts w:ascii="Times New Roman" w:hAnsi="Times New Roman"/>
-        </w:rPr>
-      </w:pPr>
-      <w:r>
-        <w:rPr>
-          <w:rFonts w:ascii="Times New Roman" w:hAnsi="Times New Roman"/>
-        </w:rPr>
-        <w:t>Organization:</w:t>
-      </w:r>
-    </w:p>
-    <w:p>
-      <w:pPr>
-        <w:widowControl/>
-        <w:tabs>
-          <w:tab w:val="left" w:pos="-1440"/>
-        </w:tabs>
-        <w:rPr>
-          <w:rFonts w:ascii="Times New Roman" w:hAnsi="Times New Roman"/>
-        </w:rPr>
-      </w:pPr>
-      <w:r>
-        <w:rPr>
-          <w:rFonts w:ascii="Times New Roman" w:hAnsi="Times New Roman"/>
-        </w:rPr>
-        <w:t>Contact Information (Address, Telephone, E-mail, etc.):</w:t>
-      </w:r>
-    </w:p>
-    <w:p>
-      <w:pPr>
-        <w:widowControl/>
-        <w:tabs>
-          <w:tab w:val="left" w:pos="-1440"/>
-        </w:tabs>
-        <w:rPr>
-          <w:rFonts w:ascii="Times New Roman" w:hAnsi="Times New Roman"/>
-        </w:rPr>
-      </w:pPr>
-    </w:p>
-    <w:p>
-      <w:pPr>
-        <w:widowControl/>
-        <w:tabs>
-          <w:tab w:val="left" w:pos="-1440"/>
-        </w:tabs>
-        <w:rPr>
-          <w:rFonts w:ascii="Times New Roman" w:hAnsi="Times New Roman"/>
-        </w:rPr>
-      </w:pPr>
-      <w:r>
-        <w:rPr>
-          <w:rFonts w:ascii="Times New Roman" w:hAnsi="Times New Roman"/>
-        </w:rPr>
-        <w:t>Name:</w:t>
-      </w:r>
-    </w:p>
-    <w:p>
-      <w:pPr>
-        <w:widowControl/>
-        <w:tabs>
-          <w:tab w:val="left" w:pos="-1440"/>
-        </w:tabs>
-        <w:rPr>
-          <w:rFonts w:ascii="Times New Roman" w:hAnsi="Times New Roman"/>
-        </w:rPr>
-      </w:pPr>
-      <w:r>
-        <w:rPr>
-          <w:rFonts w:ascii="Times New Roman" w:hAnsi="Times New Roman"/>
-        </w:rPr>
-        <w:t>Title:</w:t>
-      </w:r>
-    </w:p>
-    <w:p>
-      <w:pPr>
-        <w:widowControl/>
-        <w:tabs>
-          <w:tab w:val="left" w:pos="-1440"/>
-        </w:tabs>
-        <w:rPr>
-          <w:rFonts w:ascii="Times New Roman" w:hAnsi="Times New Roman"/>
-        </w:rPr>
-      </w:pPr>
-      <w:r>
-        <w:rPr>
-          <w:rFonts w:ascii="Times New Roman" w:hAnsi="Times New Roman"/>
-        </w:rPr>
-        <w:t>Organization:</w:t>
-      </w:r>
-    </w:p>
-    <w:p>
-      <w:pPr>
-        <w:widowControl/>
-        <w:tabs>
-          <w:tab w:val="left" w:pos="-1440"/>
-        </w:tabs>
-        <w:rPr>
-          <w:rFonts w:ascii="Times New Roman" w:hAnsi="Times New Roman"/>
-        </w:rPr>
-      </w:pPr>
-      <w:r>
-        <w:rPr>
-          <w:rFonts w:ascii="Times New Roman" w:hAnsi="Times New Roman"/>
-        </w:rPr>
-        <w:t>Contact Information (Address, Telephone, E-mail, etc.):</w:t>
-      </w:r>
-    </w:p>
-    <w:p>
-      <w:pPr>
-        <w:widowControl/>
-        <w:tabs>
-          <w:tab w:val="left" w:pos="-1440"/>
-        </w:tabs>
+        <w:ind w:left="720"/>
         <w:rPr>
           <w:rFonts w:ascii="Times New Roman" w:hAnsi="Times New Roman"/>
         </w:rPr>
@@ -8156,6 +7894,12 @@
           <w:noEndnote/>
         </w:sectPr>
       </w:pPr>
+      <w:r>
+        <w:rPr>
+          <w:rFonts w:ascii="Times New Roman" w:hAnsi="Times New Roman"/>
+        </w:rPr>
+        <w:t>+++END-FOR org +++</w:t>
+      </w:r>
     </w:p>
     <w:p>
       <w:pPr>
@@ -8182,6 +7926,8 @@
           <w:bCs/>
         </w:rPr>
       </w:pPr>
+      <w:bookmarkStart w:id="5" w:name="_GoBack"/>
+      <w:bookmarkEnd w:id="5"/>
     </w:p>
     <w:p>
       <w:pPr>
@@ -8191,22 +7937,9 @@
         </w:tabs>
         <w:rPr>
           <w:rFonts w:ascii="Times New Roman" w:hAnsi="Times New Roman"/>
-          <w:b/>
-          <w:bCs/>
-        </w:rPr>
-      </w:pPr>
-    </w:p>
-    <w:p>
-      <w:pPr>
-        <w:widowControl/>
-        <w:tabs>
-          <w:tab w:val="left" w:pos="-1440"/>
-        </w:tabs>
-        <w:rPr>
-          <w:rFonts w:ascii="Times New Roman" w:hAnsi="Times New Roman"/>
-        </w:rPr>
-      </w:pPr>
-      <w:bookmarkStart w:id="5" w:name="_Toc122940334"/>
+        </w:rPr>
+      </w:pPr>
+      <w:bookmarkStart w:id="6" w:name="_Toc122940334"/>
       <w:r>
         <w:rPr>
           <w:rStyle w:val="Heading2Char"/>
@@ -8214,7 +7947,7 @@
         </w:rPr>
         <w:t>1.4 Project Organization</w:t>
       </w:r>
-      <w:bookmarkEnd w:id="5"/>
+      <w:bookmarkEnd w:id="6"/>
       <w:r>
         <w:rPr>
           <w:rFonts w:ascii="Times New Roman" w:hAnsi="Times New Roman"/>
@@ -9046,7 +8779,7 @@
           <w:rFonts w:ascii="Times New Roman" w:hAnsi="Times New Roman"/>
         </w:rPr>
       </w:pPr>
-      <w:bookmarkStart w:id="6" w:name="_Toc122940335"/>
+      <w:bookmarkStart w:id="7" w:name="_Toc122940335"/>
       <w:r>
         <w:rPr>
           <w:rStyle w:val="Heading2Char"/>
@@ -9054,7 +8787,7 @@
         </w:rPr>
         <w:t>1.5 Problem Definition/Background</w:t>
       </w:r>
-      <w:bookmarkEnd w:id="6"/>
+      <w:bookmarkEnd w:id="7"/>
       <w:r>
         <w:rPr>
           <w:rFonts w:ascii="Times New Roman" w:hAnsi="Times New Roman"/>
@@ -9187,7 +8920,7 @@
           <w:rFonts w:ascii="Times New Roman" w:hAnsi="Times New Roman"/>
         </w:rPr>
       </w:pPr>
-      <w:bookmarkStart w:id="7" w:name="_Toc122940336"/>
+      <w:bookmarkStart w:id="8" w:name="_Toc122940336"/>
       <w:r>
         <w:rPr>
           <w:rStyle w:val="Heading2Char"/>
@@ -9195,7 +8928,7 @@
         </w:rPr>
         <w:t>1.6 Project/Task Description and Schedule</w:t>
       </w:r>
-      <w:bookmarkEnd w:id="7"/>
+      <w:bookmarkEnd w:id="8"/>
       <w:r>
         <w:rPr>
           <w:rFonts w:ascii="Times New Roman" w:hAnsi="Times New Roman"/>
@@ -9284,7 +9017,7 @@
           <w:rFonts w:ascii="Times New Roman" w:hAnsi="Times New Roman"/>
         </w:rPr>
       </w:pPr>
-      <w:bookmarkStart w:id="8" w:name="_Toc122940337"/>
+      <w:bookmarkStart w:id="9" w:name="_Toc122940337"/>
       <w:r>
         <w:rPr>
           <w:rStyle w:val="Heading2Char"/>
@@ -9292,7 +9025,7 @@
         </w:rPr>
         <w:t>1.7 Quality Objectives and Criteria for Measurement Data</w:t>
       </w:r>
-      <w:bookmarkEnd w:id="8"/>
+      <w:bookmarkEnd w:id="9"/>
       <w:r>
         <w:rPr>
           <w:rFonts w:ascii="Times New Roman" w:hAnsi="Times New Roman"/>
@@ -9351,6 +9084,7 @@
           <w:i/>
           <w:iCs/>
         </w:rPr>
+        <w:lastRenderedPageBreak/>
         <w:t xml:space="preserve">Describe the general objectives of the project, identify the targeted action limits/level, and define the associated </w:t>
       </w:r>
       <w:r>
@@ -9459,11 +9193,11 @@
       <w:pPr>
         <w:pStyle w:val="Heading3"/>
       </w:pPr>
-      <w:bookmarkStart w:id="9" w:name="_Toc122940338"/>
+      <w:bookmarkStart w:id="10" w:name="_Toc122940338"/>
       <w:r>
         <w:t>1.7.1 Objectives and Project Decisions</w:t>
       </w:r>
-      <w:bookmarkEnd w:id="9"/>
+      <w:bookmarkEnd w:id="10"/>
     </w:p>
     <w:p>
       <w:pPr>
@@ -9522,11 +9256,11 @@
       <w:pPr>
         <w:pStyle w:val="Heading3"/>
       </w:pPr>
-      <w:bookmarkStart w:id="10" w:name="_Toc122940339"/>
+      <w:bookmarkStart w:id="11" w:name="_Toc122940339"/>
       <w:r>
         <w:t>1.7.2 Action Limits/Levels</w:t>
       </w:r>
-      <w:bookmarkEnd w:id="10"/>
+      <w:bookmarkEnd w:id="11"/>
     </w:p>
     <w:p>
       <w:pPr>
@@ -9649,11 +9383,11 @@
       <w:pPr>
         <w:pStyle w:val="Heading3"/>
       </w:pPr>
-      <w:bookmarkStart w:id="11" w:name="_Toc122940340"/>
+      <w:bookmarkStart w:id="12" w:name="_Toc122940340"/>
       <w:r>
         <w:t>1.7.3 Measurement Performance Criteria/Acceptance Criteria</w:t>
       </w:r>
-      <w:bookmarkEnd w:id="11"/>
+      <w:bookmarkEnd w:id="12"/>
     </w:p>
     <w:p>
       <w:pPr>
@@ -9670,7 +9404,6 @@
         <w:rPr>
           <w:rFonts w:ascii="Times New Roman" w:hAnsi="Times New Roman"/>
         </w:rPr>
-        <w:lastRenderedPageBreak/>
         <w:t>&lt;&lt;</w:t>
       </w:r>
       <w:r>
@@ -9853,7 +9586,7 @@
       <w:pPr>
         <w:widowControl/>
         <w:numPr>
-          <w:ins w:id="12" w:author=" " w:date="2005-03-29T08:56:00Z"/>
+          <w:ins w:id="13" w:author=" " w:date="2005-03-29T08:56:00Z"/>
         </w:numPr>
         <w:tabs>
           <w:tab w:val="left" w:pos="-1440"/>
@@ -9910,7 +9643,7 @@
           <w:rFonts w:ascii="Times New Roman" w:hAnsi="Times New Roman"/>
         </w:rPr>
       </w:pPr>
-      <w:bookmarkStart w:id="13" w:name="_Toc122940341"/>
+      <w:bookmarkStart w:id="14" w:name="_Toc122940341"/>
       <w:r>
         <w:rPr>
           <w:rStyle w:val="Heading2Char"/>
@@ -9918,7 +9651,7 @@
         </w:rPr>
         <w:t>1.8 Special Training Requirements/Certification</w:t>
       </w:r>
-      <w:bookmarkEnd w:id="13"/>
+      <w:bookmarkEnd w:id="14"/>
       <w:r>
         <w:rPr>
           <w:rFonts w:ascii="Times New Roman" w:hAnsi="Times New Roman"/>
@@ -10078,7 +9811,7 @@
           <w:rFonts w:ascii="Times New Roman" w:hAnsi="Times New Roman"/>
         </w:rPr>
       </w:pPr>
-      <w:bookmarkStart w:id="14" w:name="_Toc122940342"/>
+      <w:bookmarkStart w:id="15" w:name="_Toc122940342"/>
       <w:r>
         <w:rPr>
           <w:rStyle w:val="Heading2Char"/>
@@ -10086,7 +9819,7 @@
         </w:rPr>
         <w:t>1.9 Documents and Records</w:t>
       </w:r>
-      <w:bookmarkEnd w:id="14"/>
+      <w:bookmarkEnd w:id="15"/>
       <w:r>
         <w:rPr>
           <w:rFonts w:ascii="Times New Roman" w:hAnsi="Times New Roman"/>
@@ -10380,6 +10113,7 @@
           <w:i/>
           <w:iCs/>
         </w:rPr>
+        <w:lastRenderedPageBreak/>
         <w:t xml:space="preserve">Identify any other </w:t>
       </w:r>
       <w:r>
@@ -10592,11 +10326,11 @@
       <w:pPr>
         <w:pStyle w:val="Heading3"/>
       </w:pPr>
-      <w:bookmarkStart w:id="15" w:name="_Toc122940343"/>
+      <w:bookmarkStart w:id="16" w:name="_Toc122940343"/>
       <w:r>
         <w:t>1.9.1 QA Project Plan Distribution</w:t>
       </w:r>
-      <w:bookmarkEnd w:id="15"/>
+      <w:bookmarkEnd w:id="16"/>
     </w:p>
     <w:p>
       <w:pPr>
@@ -10628,7 +10362,7 @@
       <w:pPr>
         <w:pStyle w:val="Heading3"/>
       </w:pPr>
-      <w:bookmarkStart w:id="16" w:name="_Toc122940344"/>
+      <w:bookmarkStart w:id="17" w:name="_Toc122940344"/>
       <w:r>
         <w:t>1.9.</w:t>
       </w:r>
@@ -10638,7 +10372,7 @@
       <w:r>
         <w:t xml:space="preserve"> Field Documentation and Records</w:t>
       </w:r>
-      <w:bookmarkEnd w:id="16"/>
+      <w:bookmarkEnd w:id="17"/>
     </w:p>
     <w:p>
       <w:pPr>
@@ -10670,7 +10404,7 @@
       <w:pPr>
         <w:pStyle w:val="Heading3"/>
       </w:pPr>
-      <w:bookmarkStart w:id="17" w:name="_Toc122940345"/>
+      <w:bookmarkStart w:id="18" w:name="_Toc122940345"/>
       <w:r>
         <w:t>1.9.</w:t>
       </w:r>
@@ -10680,7 +10414,7 @@
       <w:r>
         <w:t xml:space="preserve"> Laboratory Documentation and Records</w:t>
       </w:r>
-      <w:bookmarkEnd w:id="17"/>
+      <w:bookmarkEnd w:id="18"/>
     </w:p>
     <w:p>
       <w:pPr>
@@ -10712,7 +10446,7 @@
       <w:pPr>
         <w:pStyle w:val="Heading3"/>
       </w:pPr>
-      <w:bookmarkStart w:id="18" w:name="_Toc122940346"/>
+      <w:bookmarkStart w:id="19" w:name="_Toc122940346"/>
       <w:r>
         <w:t>1.9.</w:t>
       </w:r>
@@ -10728,7 +10462,7 @@
       <w:r>
         <w:t>Reports</w:t>
       </w:r>
-      <w:bookmarkEnd w:id="18"/>
+      <w:bookmarkEnd w:id="19"/>
     </w:p>
     <w:p>
       <w:pPr>
@@ -10786,11 +10520,11 @@
       <w:pPr>
         <w:pStyle w:val="Heading1"/>
       </w:pPr>
-      <w:bookmarkStart w:id="19" w:name="_Toc122940347"/>
+      <w:bookmarkStart w:id="20" w:name="_Toc122940347"/>
       <w:r>
         <w:t>2.0 DATA GENERATION AND ACQUISITION</w:t>
       </w:r>
-      <w:bookmarkEnd w:id="19"/>
+      <w:bookmarkEnd w:id="20"/>
     </w:p>
     <w:p>
       <w:pPr>
@@ -10815,7 +10549,7 @@
           <w:rFonts w:ascii="Times New Roman" w:hAnsi="Times New Roman"/>
         </w:rPr>
       </w:pPr>
-      <w:bookmarkStart w:id="20" w:name="_Toc122940348"/>
+      <w:bookmarkStart w:id="21" w:name="_Toc122940348"/>
       <w:r>
         <w:rPr>
           <w:rStyle w:val="Heading2Char"/>
@@ -10823,7 +10557,7 @@
         </w:rPr>
         <w:t>2.1 Sampling Design (Experimental Design)</w:t>
       </w:r>
-      <w:bookmarkEnd w:id="20"/>
+      <w:bookmarkEnd w:id="21"/>
       <w:r>
         <w:rPr>
           <w:rFonts w:ascii="Times New Roman" w:hAnsi="Times New Roman"/>
@@ -11185,6 +10919,7 @@
         <w:rPr>
           <w:rFonts w:ascii="Times New Roman" w:hAnsi="Times New Roman"/>
         </w:rPr>
+        <w:lastRenderedPageBreak/>
         <w:t>See Table 2-1. Sampling Design and Rationale</w:t>
       </w:r>
     </w:p>
@@ -11265,7 +11000,7 @@
           <w:iCs/>
         </w:rPr>
       </w:pPr>
-      <w:bookmarkStart w:id="21" w:name="_Toc122940349"/>
+      <w:bookmarkStart w:id="22" w:name="_Toc122940349"/>
       <w:r>
         <w:rPr>
           <w:rStyle w:val="Heading2Char"/>
@@ -11273,7 +11008,7 @@
         </w:rPr>
         <w:t>2.2 Sampling Methods</w:t>
       </w:r>
-      <w:bookmarkEnd w:id="21"/>
+      <w:bookmarkEnd w:id="22"/>
       <w:r>
         <w:rPr>
           <w:rFonts w:ascii="Times New Roman" w:hAnsi="Times New Roman"/>
@@ -11307,7 +11042,7 @@
       <w:pPr>
         <w:widowControl/>
         <w:numPr>
-          <w:ins w:id="22" w:author=" " w:date="2005-03-31T08:53:00Z"/>
+          <w:ins w:id="23" w:author=" " w:date="2005-03-31T08:53:00Z"/>
         </w:numPr>
         <w:tabs>
           <w:tab w:val="left" w:pos="-1440"/>
@@ -11599,7 +11334,6 @@
           <w:i/>
           <w:iCs/>
         </w:rPr>
-        <w:lastRenderedPageBreak/>
         <w:t>(Note: If information is available in standard operation procedures (SOPs), include these in the appendices.  If the SOPs provide options, ensure that the option(s) selected for the current project are identified in the text.)</w:t>
       </w:r>
     </w:p>
@@ -11727,7 +11461,7 @@
           <w:rFonts w:ascii="Times New Roman" w:hAnsi="Times New Roman"/>
         </w:rPr>
       </w:pPr>
-      <w:bookmarkStart w:id="23" w:name="_Toc122940350"/>
+      <w:bookmarkStart w:id="24" w:name="_Toc122940350"/>
       <w:r>
         <w:rPr>
           <w:rStyle w:val="Heading2Char"/>
@@ -11735,7 +11469,7 @@
         </w:rPr>
         <w:t>2.3 Sample Handling and Custody</w:t>
       </w:r>
-      <w:bookmarkEnd w:id="23"/>
+      <w:bookmarkEnd w:id="24"/>
       <w:r>
         <w:rPr>
           <w:rFonts w:ascii="Times New Roman" w:hAnsi="Times New Roman"/>
@@ -12176,7 +11910,7 @@
           <w:rFonts w:ascii="Times New Roman" w:hAnsi="Times New Roman"/>
         </w:rPr>
       </w:pPr>
-      <w:bookmarkStart w:id="24" w:name="_Toc122940351"/>
+      <w:bookmarkStart w:id="25" w:name="_Toc122940351"/>
       <w:r>
         <w:rPr>
           <w:rStyle w:val="Heading2Char"/>
@@ -12184,7 +11918,7 @@
         </w:rPr>
         <w:t>2.4 Analytical Methods</w:t>
       </w:r>
-      <w:bookmarkEnd w:id="24"/>
+      <w:bookmarkEnd w:id="25"/>
       <w:r>
         <w:rPr>
           <w:rFonts w:ascii="Times New Roman" w:hAnsi="Times New Roman"/>
@@ -12221,6 +11955,7 @@
           <w:i/>
           <w:iCs/>
         </w:rPr>
+        <w:lastRenderedPageBreak/>
         <w:t>NOTE:</w:t>
       </w:r>
     </w:p>
@@ -12502,11 +12237,11 @@
       <w:pPr>
         <w:pStyle w:val="Heading3"/>
       </w:pPr>
-      <w:bookmarkStart w:id="25" w:name="_Toc122940352"/>
+      <w:bookmarkStart w:id="26" w:name="_Toc122940352"/>
       <w:r>
         <w:t>2.4.1 Field Measurements Methods</w:t>
       </w:r>
-      <w:bookmarkEnd w:id="25"/>
+      <w:bookmarkEnd w:id="26"/>
       <w:r>
         <w:t xml:space="preserve"> </w:t>
       </w:r>
@@ -12562,12 +12297,11 @@
       <w:pPr>
         <w:pStyle w:val="Heading3"/>
       </w:pPr>
-      <w:bookmarkStart w:id="26" w:name="_Toc122940353"/>
-      <w:r>
-        <w:lastRenderedPageBreak/>
+      <w:bookmarkStart w:id="27" w:name="_Toc122940353"/>
+      <w:r>
         <w:t>2.4.2 Field Analyses Methods</w:t>
       </w:r>
-      <w:bookmarkEnd w:id="26"/>
+      <w:bookmarkEnd w:id="27"/>
     </w:p>
     <w:p>
       <w:pPr>
@@ -12759,11 +12493,11 @@
       <w:pPr>
         <w:pStyle w:val="Heading3"/>
       </w:pPr>
-      <w:bookmarkStart w:id="27" w:name="_Toc122940354"/>
+      <w:bookmarkStart w:id="28" w:name="_Toc122940354"/>
       <w:r>
         <w:t>2.4.3 Laboratory Analyses Methods (Off-Site)</w:t>
       </w:r>
-      <w:bookmarkEnd w:id="27"/>
+      <w:bookmarkEnd w:id="28"/>
       <w:r>
         <w:t xml:space="preserve">  </w:t>
       </w:r>
@@ -12853,7 +12587,7 @@
           <w:rFonts w:ascii="Times New Roman" w:hAnsi="Times New Roman"/>
         </w:rPr>
       </w:pPr>
-      <w:bookmarkStart w:id="28" w:name="_Toc122940355"/>
+      <w:bookmarkStart w:id="29" w:name="_Toc122940355"/>
       <w:r>
         <w:rPr>
           <w:rStyle w:val="Heading2Char"/>
@@ -12861,7 +12595,7 @@
         </w:rPr>
         <w:t>2.5 Quality Control Requirements</w:t>
       </w:r>
-      <w:bookmarkEnd w:id="28"/>
+      <w:bookmarkEnd w:id="29"/>
       <w:r>
         <w:rPr>
           <w:rFonts w:ascii="Times New Roman" w:hAnsi="Times New Roman"/>
@@ -13169,7 +12903,7 @@
       <w:pPr>
         <w:widowControl/>
         <w:numPr>
-          <w:ins w:id="29" w:author=" " w:date="2005-03-29T09:10:00Z"/>
+          <w:ins w:id="30" w:author=" " w:date="2005-03-29T09:10:00Z"/>
         </w:numPr>
         <w:tabs>
           <w:tab w:val="left" w:pos="-1440"/>
@@ -13222,11 +12956,11 @@
       <w:pPr>
         <w:pStyle w:val="Heading3"/>
       </w:pPr>
-      <w:bookmarkStart w:id="30" w:name="_Toc122940356"/>
+      <w:bookmarkStart w:id="31" w:name="_Toc122940356"/>
       <w:r>
         <w:t>2.5.1 Field Sampling Quality Control</w:t>
       </w:r>
-      <w:bookmarkEnd w:id="30"/>
+      <w:bookmarkEnd w:id="31"/>
     </w:p>
     <w:p>
       <w:pPr>
@@ -13256,11 +12990,11 @@
       <w:pPr>
         <w:pStyle w:val="Heading3"/>
       </w:pPr>
-      <w:bookmarkStart w:id="31" w:name="_Toc122940357"/>
+      <w:bookmarkStart w:id="32" w:name="_Toc122940357"/>
       <w:r>
         <w:t>2.5.2 Field Measurement/Analysis Quality Control</w:t>
       </w:r>
-      <w:bookmarkEnd w:id="31"/>
+      <w:bookmarkEnd w:id="32"/>
     </w:p>
     <w:p>
       <w:pPr>
@@ -13380,11 +13114,11 @@
       <w:pPr>
         <w:pStyle w:val="Heading3"/>
       </w:pPr>
-      <w:bookmarkStart w:id="32" w:name="_Toc122940358"/>
+      <w:bookmarkStart w:id="33" w:name="_Toc122940358"/>
       <w:r>
         <w:t>2.5.3 Laboratory Analysis Quality Control</w:t>
       </w:r>
-      <w:bookmarkEnd w:id="32"/>
+      <w:bookmarkEnd w:id="33"/>
       <w:r>
         <w:t xml:space="preserve"> </w:t>
       </w:r>
@@ -13425,7 +13159,7 @@
           <w:rFonts w:ascii="Times New Roman" w:hAnsi="Times New Roman"/>
         </w:rPr>
       </w:pPr>
-      <w:bookmarkStart w:id="33" w:name="_Toc122940359"/>
+      <w:bookmarkStart w:id="34" w:name="_Toc122940359"/>
       <w:r>
         <w:rPr>
           <w:rStyle w:val="Heading2Char"/>
@@ -13433,7 +13167,7 @@
         </w:rPr>
         <w:t>2.6 Instrument/Equipment Testing, Inspection, and Maintenance</w:t>
       </w:r>
-      <w:bookmarkEnd w:id="33"/>
+      <w:bookmarkEnd w:id="34"/>
       <w:r>
         <w:rPr>
           <w:rFonts w:ascii="Times New Roman" w:hAnsi="Times New Roman"/>
@@ -13852,11 +13586,11 @@
       <w:pPr>
         <w:pStyle w:val="Heading3"/>
       </w:pPr>
-      <w:bookmarkStart w:id="34" w:name="_Toc122940360"/>
+      <w:bookmarkStart w:id="35" w:name="_Toc122940360"/>
       <w:r>
         <w:t>2.6.1 Field Measurement Instruments/Equipment</w:t>
       </w:r>
-      <w:bookmarkEnd w:id="34"/>
+      <w:bookmarkEnd w:id="35"/>
       <w:r>
         <w:t xml:space="preserve"> </w:t>
       </w:r>
@@ -13894,11 +13628,11 @@
       <w:pPr>
         <w:pStyle w:val="Heading3"/>
       </w:pPr>
-      <w:bookmarkStart w:id="35" w:name="_Toc122940361"/>
+      <w:bookmarkStart w:id="36" w:name="_Toc122940361"/>
       <w:r>
         <w:t>2.6.2 Field Instruments/Equipment (Screening and Definitive)</w:t>
       </w:r>
-      <w:bookmarkEnd w:id="35"/>
+      <w:bookmarkEnd w:id="36"/>
       <w:r>
         <w:t xml:space="preserve"> </w:t>
       </w:r>
@@ -13958,11 +13692,11 @@
       <w:pPr>
         <w:pStyle w:val="Heading3"/>
       </w:pPr>
-      <w:bookmarkStart w:id="36" w:name="_Toc122940362"/>
+      <w:bookmarkStart w:id="37" w:name="_Toc122940362"/>
       <w:r>
         <w:t>2.6.3 Laboratory Analysis Instruments/Equipment (Off-Site)</w:t>
       </w:r>
-      <w:bookmarkEnd w:id="36"/>
+      <w:bookmarkEnd w:id="37"/>
       <w:r>
         <w:t xml:space="preserve"> </w:t>
       </w:r>
@@ -14022,7 +13756,7 @@
           <w:rFonts w:ascii="Times New Roman" w:hAnsi="Times New Roman"/>
         </w:rPr>
       </w:pPr>
-      <w:bookmarkStart w:id="37" w:name="_Toc122940363"/>
+      <w:bookmarkStart w:id="38" w:name="_Toc122940363"/>
       <w:r>
         <w:rPr>
           <w:rStyle w:val="Heading2Char"/>
@@ -14030,7 +13764,7 @@
         </w:rPr>
         <w:t>2.7 Instrument/Equipment Calibration and Frequency</w:t>
       </w:r>
-      <w:bookmarkEnd w:id="37"/>
+      <w:bookmarkEnd w:id="38"/>
       <w:r>
         <w:rPr>
           <w:rFonts w:ascii="Times New Roman" w:hAnsi="Times New Roman"/>
@@ -14104,7 +13838,6 @@
           <w:i/>
           <w:iCs/>
         </w:rPr>
-        <w:lastRenderedPageBreak/>
         <w:t>Identify all tools, gauges, test equipment, instruments, etc. (for both field and laboratory) that need to be calibrated.</w:t>
       </w:r>
     </w:p>
@@ -14331,11 +14064,11 @@
       <w:pPr>
         <w:pStyle w:val="Heading3"/>
       </w:pPr>
-      <w:bookmarkStart w:id="38" w:name="_Toc122940364"/>
+      <w:bookmarkStart w:id="39" w:name="_Toc122940364"/>
       <w:r>
         <w:t>2.7.1 Field Measurement Instruments/Equipment</w:t>
       </w:r>
-      <w:bookmarkEnd w:id="38"/>
+      <w:bookmarkEnd w:id="39"/>
       <w:r>
         <w:t xml:space="preserve"> </w:t>
       </w:r>
@@ -14355,6 +14088,7 @@
         <w:rPr>
           <w:rFonts w:ascii="Times New Roman" w:hAnsi="Times New Roman"/>
         </w:rPr>
+        <w:lastRenderedPageBreak/>
         <w:t>&lt;&lt; This information may be included in the instrument/equipment manuals that could be provided in an appendix/attachment and referenced in the text. &gt;&gt;</w:t>
       </w:r>
     </w:p>
@@ -14413,11 +14147,11 @@
       <w:pPr>
         <w:pStyle w:val="Heading3"/>
       </w:pPr>
-      <w:bookmarkStart w:id="39" w:name="_Toc122940365"/>
+      <w:bookmarkStart w:id="40" w:name="_Toc122940365"/>
       <w:r>
         <w:t>2.7.2 Field Instruments/Equipment (Screening and Definitive)</w:t>
       </w:r>
-      <w:bookmarkEnd w:id="39"/>
+      <w:bookmarkEnd w:id="40"/>
       <w:r>
         <w:t xml:space="preserve"> </w:t>
       </w:r>
@@ -14514,11 +14248,11 @@
       <w:pPr>
         <w:pStyle w:val="Heading3"/>
       </w:pPr>
-      <w:bookmarkStart w:id="40" w:name="_Toc122940366"/>
+      <w:bookmarkStart w:id="41" w:name="_Toc122940366"/>
       <w:r>
         <w:t>2.7.3 Laboratory Analysis Instruments/Equipment (Off-Site)</w:t>
       </w:r>
-      <w:bookmarkEnd w:id="40"/>
+      <w:bookmarkEnd w:id="41"/>
       <w:r>
         <w:t xml:space="preserve"> </w:t>
       </w:r>
@@ -14578,7 +14312,7 @@
           <w:rFonts w:ascii="Times New Roman" w:hAnsi="Times New Roman"/>
         </w:rPr>
       </w:pPr>
-      <w:bookmarkStart w:id="41" w:name="_Toc122940367"/>
+      <w:bookmarkStart w:id="42" w:name="_Toc122940367"/>
       <w:r>
         <w:rPr>
           <w:rStyle w:val="Heading2Char"/>
@@ -14586,7 +14320,7 @@
         </w:rPr>
         <w:t>2.8 Inspection/Acceptance Requirements for Supplies and Consumables</w:t>
       </w:r>
-      <w:bookmarkEnd w:id="41"/>
+      <w:bookmarkEnd w:id="42"/>
       <w:r>
         <w:rPr>
           <w:rFonts w:ascii="Times New Roman" w:hAnsi="Times New Roman"/>
@@ -14840,16 +14574,7 @@
           <w:i/>
           <w:iCs/>
         </w:rPr>
-        <w:t xml:space="preserve">(Note: If information is available in standard operation procedures (SOPs), field equipment/instrument manuals, and/or laboratory QA Manuals, include these in the appendices.  If these documents provide options, ensure that the option(s) selected for the current project is </w:t>
-      </w:r>
-      <w:r>
-        <w:rPr>
-          <w:rFonts w:ascii="Times New Roman" w:hAnsi="Times New Roman"/>
-          <w:i/>
-          <w:iCs/>
-        </w:rPr>
-        <w:lastRenderedPageBreak/>
-        <w:t>identified in the QAPP text and is clearly understood by all necessary project and laboratory personnel.)</w:t>
+        <w:t>(Note: If information is available in standard operation procedures (SOPs), field equipment/instrument manuals, and/or laboratory QA Manuals, include these in the appendices.  If these documents provide options, ensure that the option(s) selected for the current project is identified in the QAPP text and is clearly understood by all necessary project and laboratory personnel.)</w:t>
       </w:r>
     </w:p>
     <w:p>
@@ -14867,11 +14592,11 @@
       <w:pPr>
         <w:pStyle w:val="Heading2"/>
       </w:pPr>
-      <w:bookmarkStart w:id="42" w:name="_Toc122940368"/>
+      <w:bookmarkStart w:id="43" w:name="_Toc122940368"/>
       <w:r>
         <w:t>2.8.1 Field Sampling Supplies and Consumables</w:t>
       </w:r>
-      <w:bookmarkEnd w:id="42"/>
+      <w:bookmarkEnd w:id="43"/>
     </w:p>
     <w:p>
       <w:pPr>
@@ -14906,11 +14631,11 @@
       <w:pPr>
         <w:pStyle w:val="Heading3"/>
       </w:pPr>
-      <w:bookmarkStart w:id="43" w:name="_Toc122940369"/>
+      <w:bookmarkStart w:id="44" w:name="_Toc122940369"/>
       <w:r>
         <w:t>2.8.2 Field Measurement/Analyses (Screening and Definitive) Supplies and Consumables</w:t>
       </w:r>
-      <w:bookmarkEnd w:id="43"/>
+      <w:bookmarkEnd w:id="44"/>
     </w:p>
     <w:p>
       <w:pPr>
@@ -14956,11 +14681,11 @@
       <w:pPr>
         <w:pStyle w:val="Heading3"/>
       </w:pPr>
-      <w:bookmarkStart w:id="44" w:name="_Toc122940370"/>
+      <w:bookmarkStart w:id="45" w:name="_Toc122940370"/>
       <w:r>
         <w:t>2.8.3 Laboratory Analyses (Off-Site) Supplies and Consumables</w:t>
       </w:r>
-      <w:bookmarkEnd w:id="44"/>
+      <w:bookmarkEnd w:id="45"/>
     </w:p>
     <w:p>
       <w:pPr>
@@ -15016,7 +14741,7 @@
           <w:rFonts w:ascii="Times New Roman" w:hAnsi="Times New Roman"/>
         </w:rPr>
       </w:pPr>
-      <w:bookmarkStart w:id="45" w:name="_Toc122940371"/>
+      <w:bookmarkStart w:id="46" w:name="_Toc122940371"/>
       <w:r>
         <w:rPr>
           <w:rStyle w:val="Heading2Char"/>
@@ -15024,7 +14749,7 @@
         </w:rPr>
         <w:t>2.9 Data Acquisition Requirements (Non-Direct Measurements)</w:t>
       </w:r>
-      <w:bookmarkEnd w:id="45"/>
+      <w:bookmarkEnd w:id="46"/>
       <w:r>
         <w:rPr>
           <w:rFonts w:ascii="Times New Roman" w:hAnsi="Times New Roman"/>
@@ -15378,7 +15103,7 @@
           <w:rFonts w:ascii="Times New Roman" w:hAnsi="Times New Roman"/>
         </w:rPr>
       </w:pPr>
-      <w:bookmarkStart w:id="46" w:name="_Toc122940372"/>
+      <w:bookmarkStart w:id="47" w:name="_Toc122940372"/>
       <w:r>
         <w:rPr>
           <w:rStyle w:val="Heading2Char"/>
@@ -15386,7 +15111,7 @@
         </w:rPr>
         <w:t>2.10 Data Management</w:t>
       </w:r>
-      <w:bookmarkEnd w:id="46"/>
+      <w:bookmarkEnd w:id="47"/>
       <w:r>
         <w:rPr>
           <w:rFonts w:ascii="Times New Roman" w:hAnsi="Times New Roman"/>
@@ -15692,7 +15417,6 @@
           <w:i/>
           <w:iCs/>
         </w:rPr>
-        <w:lastRenderedPageBreak/>
         <w:t>Identify and describe all data handling equipment and procedures to process, compile, and analyze the data, including any required computer hardware and software.  Address any specific performance requirements and describe the procedures that will be followed to demonstrate acceptability of the hardware/software configuration required.</w:t>
       </w:r>
     </w:p>
@@ -15775,11 +15499,11 @@
       <w:pPr>
         <w:pStyle w:val="Heading1"/>
       </w:pPr>
-      <w:bookmarkStart w:id="47" w:name="_Toc122940373"/>
+      <w:bookmarkStart w:id="48" w:name="_Toc122940373"/>
       <w:r>
         <w:t>3.0 ASSESSMENT AND OVERSIGHT</w:t>
       </w:r>
-      <w:bookmarkEnd w:id="47"/>
+      <w:bookmarkEnd w:id="48"/>
     </w:p>
     <w:p>
       <w:pPr>
@@ -15802,7 +15526,7 @@
           <w:rFonts w:ascii="Times New Roman" w:hAnsi="Times New Roman"/>
         </w:rPr>
       </w:pPr>
-      <w:bookmarkStart w:id="48" w:name="_Toc122940374"/>
+      <w:bookmarkStart w:id="49" w:name="_Toc122940374"/>
       <w:r>
         <w:rPr>
           <w:rStyle w:val="Heading2Char"/>
@@ -15810,7 +15534,7 @@
         </w:rPr>
         <w:t>3.1 Assessments/Oversight and Response Actions</w:t>
       </w:r>
-      <w:bookmarkEnd w:id="48"/>
+      <w:bookmarkEnd w:id="49"/>
       <w:r>
         <w:rPr>
           <w:rFonts w:ascii="Times New Roman" w:hAnsi="Times New Roman"/>
@@ -15998,6 +15722,7 @@
           <w:i/>
           <w:iCs/>
         </w:rPr>
+        <w:lastRenderedPageBreak/>
         <w:t xml:space="preserve">Define the scope of authority of the assessors, including stop work orders.  Discuss how response actions to non-conforming conditions shall be addressed and by whom.  Define the conditions under which the assessors are authorized to act. </w:t>
       </w:r>
     </w:p>
@@ -16186,7 +15911,7 @@
           <w:rFonts w:ascii="Times New Roman" w:hAnsi="Times New Roman"/>
         </w:rPr>
       </w:pPr>
-      <w:bookmarkStart w:id="49" w:name="_Toc122940375"/>
+      <w:bookmarkStart w:id="50" w:name="_Toc122940375"/>
       <w:r>
         <w:rPr>
           <w:rStyle w:val="Heading2Char"/>
@@ -16194,7 +15919,7 @@
         </w:rPr>
         <w:t>3.2 Reports to Management</w:t>
       </w:r>
-      <w:bookmarkEnd w:id="49"/>
+      <w:bookmarkEnd w:id="50"/>
       <w:r>
         <w:rPr>
           <w:rFonts w:ascii="Times New Roman" w:hAnsi="Times New Roman"/>
@@ -16350,7 +16075,7 @@
       <w:pPr>
         <w:pStyle w:val="Heading1"/>
       </w:pPr>
-      <w:bookmarkStart w:id="50" w:name="_Toc122940376"/>
+      <w:bookmarkStart w:id="51" w:name="_Toc122940376"/>
       <w:r>
         <w:t xml:space="preserve">4.0 DATA </w:t>
       </w:r>
@@ -16360,7 +16085,7 @@
       <w:r>
         <w:t>USABILITY</w:t>
       </w:r>
-      <w:bookmarkEnd w:id="50"/>
+      <w:bookmarkEnd w:id="51"/>
       <w:r>
         <w:t xml:space="preserve"> </w:t>
       </w:r>
@@ -16386,7 +16111,7 @@
           <w:rFonts w:ascii="Times New Roman" w:hAnsi="Times New Roman"/>
         </w:rPr>
       </w:pPr>
-      <w:bookmarkStart w:id="51" w:name="_Toc122940377"/>
+      <w:bookmarkStart w:id="52" w:name="_Toc122940377"/>
       <w:r>
         <w:rPr>
           <w:rStyle w:val="Heading2Char"/>
@@ -16394,7 +16119,7 @@
         </w:rPr>
         <w:t>4.1 Data Review, Verification, and Validation Requirements</w:t>
       </w:r>
-      <w:bookmarkEnd w:id="51"/>
+      <w:bookmarkEnd w:id="52"/>
       <w:r>
         <w:rPr>
           <w:rFonts w:ascii="Times New Roman" w:hAnsi="Times New Roman"/>
@@ -16468,7 +16193,6 @@
           <w:i/>
           <w:iCs/>
         </w:rPr>
-        <w:lastRenderedPageBreak/>
         <w:t xml:space="preserve">State the </w:t>
       </w:r>
       <w:r>
@@ -16544,7 +16268,7 @@
           <w:rFonts w:ascii="Times New Roman" w:hAnsi="Times New Roman"/>
         </w:rPr>
       </w:pPr>
-      <w:bookmarkStart w:id="52" w:name="_Toc122940378"/>
+      <w:bookmarkStart w:id="53" w:name="_Toc122940378"/>
       <w:r>
         <w:rPr>
           <w:rStyle w:val="Heading2Char"/>
@@ -16552,7 +16276,7 @@
         </w:rPr>
         <w:t>4.2 Verification and Validation Methods</w:t>
       </w:r>
-      <w:bookmarkEnd w:id="52"/>
+      <w:bookmarkEnd w:id="53"/>
       <w:r>
         <w:rPr>
           <w:rFonts w:ascii="Times New Roman" w:hAnsi="Times New Roman"/>
@@ -16837,7 +16561,7 @@
           <w:rFonts w:ascii="Times New Roman" w:hAnsi="Times New Roman"/>
         </w:rPr>
       </w:pPr>
-      <w:bookmarkStart w:id="53" w:name="_Toc122940379"/>
+      <w:bookmarkStart w:id="54" w:name="_Toc122940379"/>
       <w:r>
         <w:rPr>
           <w:rStyle w:val="Heading2Char"/>
@@ -16845,7 +16569,7 @@
         </w:rPr>
         <w:t>4.3 Reconciliation with User Requirements</w:t>
       </w:r>
-      <w:bookmarkEnd w:id="53"/>
+      <w:bookmarkEnd w:id="54"/>
       <w:r>
         <w:rPr>
           <w:rFonts w:ascii="Times New Roman" w:hAnsi="Times New Roman"/>
@@ -16880,6 +16604,7 @@
           <w:i/>
           <w:iCs/>
         </w:rPr>
+        <w:lastRenderedPageBreak/>
         <w:t>NOTE:</w:t>
       </w:r>
     </w:p>
@@ -17145,11 +16870,11 @@
       <w:pPr>
         <w:pStyle w:val="Heading1"/>
       </w:pPr>
-      <w:bookmarkStart w:id="54" w:name="_Toc122940380"/>
+      <w:bookmarkStart w:id="55" w:name="_Toc122940380"/>
       <w:r>
         <w:t>5.0 REFERENCES</w:t>
       </w:r>
-      <w:bookmarkEnd w:id="54"/>
+      <w:bookmarkEnd w:id="55"/>
     </w:p>
     <w:p>
       <w:pPr>
@@ -17235,12 +16960,12 @@
       <w:pPr>
         <w:pStyle w:val="Heading1"/>
       </w:pPr>
-      <w:bookmarkStart w:id="55" w:name="_Toc122940381"/>
+      <w:bookmarkStart w:id="56" w:name="_Toc122940381"/>
       <w:r>
         <w:lastRenderedPageBreak/>
         <w:t>FIGURES:</w:t>
       </w:r>
-      <w:bookmarkEnd w:id="55"/>
+      <w:bookmarkEnd w:id="56"/>
       <w:r>
         <w:t xml:space="preserve"> </w:t>
       </w:r>
@@ -17347,11 +17072,11 @@
       <w:pPr>
         <w:pStyle w:val="Heading2"/>
       </w:pPr>
-      <w:bookmarkStart w:id="56" w:name="_Toc122940382"/>
+      <w:bookmarkStart w:id="57" w:name="_Toc122940382"/>
       <w:r>
         <w:t>Figure 1-1. Organization Chart</w:t>
       </w:r>
-      <w:bookmarkEnd w:id="56"/>
+      <w:bookmarkEnd w:id="57"/>
     </w:p>
     <w:p>
       <w:pPr>
@@ -17495,11 +17220,11 @@
       <w:pPr>
         <w:pStyle w:val="Heading2"/>
       </w:pPr>
-      <w:bookmarkStart w:id="57" w:name="_Toc122940383"/>
+      <w:bookmarkStart w:id="58" w:name="_Toc122940383"/>
       <w:r>
         <w:t>Figure 2-1. Site Map with Sampling Locations</w:t>
       </w:r>
-      <w:bookmarkEnd w:id="57"/>
+      <w:bookmarkEnd w:id="58"/>
     </w:p>
     <w:p>
       <w:pPr>
@@ -17833,11 +17558,11 @@
       <w:pPr>
         <w:pStyle w:val="Heading1"/>
       </w:pPr>
-      <w:bookmarkStart w:id="58" w:name="_Toc122940384"/>
+      <w:bookmarkStart w:id="59" w:name="_Toc122940384"/>
       <w:r>
         <w:t>TABLES:</w:t>
       </w:r>
-      <w:bookmarkEnd w:id="58"/>
+      <w:bookmarkEnd w:id="59"/>
     </w:p>
     <w:p>
       <w:pPr>
@@ -17894,11 +17619,11 @@
             <w:pPr>
               <w:pStyle w:val="Heading2"/>
             </w:pPr>
-            <w:bookmarkStart w:id="59" w:name="_Toc122940385"/>
+            <w:bookmarkStart w:id="60" w:name="_Toc122940385"/>
             <w:r>
               <w:t>Table 1-1. Analytical Parameters and Target Limits</w:t>
             </w:r>
-            <w:bookmarkEnd w:id="59"/>
+            <w:bookmarkEnd w:id="60"/>
           </w:p>
           <w:p>
             <w:pPr>
@@ -20849,11 +20574,11 @@
             <w:pPr>
               <w:pStyle w:val="Heading2"/>
             </w:pPr>
-            <w:bookmarkStart w:id="60" w:name="_Toc122940386"/>
+            <w:bookmarkStart w:id="61" w:name="_Toc122940386"/>
             <w:r>
               <w:t>Table 2-1. Sampling Design and Rationale</w:t>
             </w:r>
-            <w:bookmarkEnd w:id="60"/>
+            <w:bookmarkEnd w:id="61"/>
           </w:p>
           <w:p>
             <w:pPr>
@@ -24744,7 +24469,7 @@
             <w:pPr>
               <w:pStyle w:val="Heading2"/>
             </w:pPr>
-            <w:bookmarkStart w:id="61" w:name="_Toc122940387"/>
+            <w:bookmarkStart w:id="62" w:name="_Toc122940387"/>
             <w:r>
               <w:t xml:space="preserve">Table 2-2. Summary of Field and QC Samples </w:t>
             </w:r>
@@ -24756,7 +24481,7 @@
             <w:r>
               <w:t xml:space="preserve"> Be Collected</w:t>
             </w:r>
-            <w:bookmarkEnd w:id="61"/>
+            <w:bookmarkEnd w:id="62"/>
           </w:p>
           <w:p>
             <w:pPr>
@@ -32734,22 +32459,9 @@
             <w:pPr>
               <w:pStyle w:val="Heading2"/>
             </w:pPr>
-            <w:bookmarkStart w:id="62" w:name="_Toc122940388"/>
+            <w:bookmarkStart w:id="63" w:name="_Toc122940388"/>
             <w:r>
               <w:t>Table 2-3. Analytical Method, Containers, Preservation,</w:t>
-            </w:r>
-            <w:bookmarkEnd w:id="62"/>
-            <w:r>
-              <w:t xml:space="preserve"> </w:t>
-            </w:r>
-          </w:p>
-          <w:p>
-            <w:pPr>
-              <w:pStyle w:val="Heading2"/>
-            </w:pPr>
-            <w:bookmarkStart w:id="63" w:name="_Toc122940389"/>
-            <w:r>
-              <w:t>and Holding Times Requirements</w:t>
             </w:r>
             <w:bookmarkEnd w:id="63"/>
             <w:r>
@@ -32758,6 +32470,19 @@
           </w:p>
           <w:p>
             <w:pPr>
+              <w:pStyle w:val="Heading2"/>
+            </w:pPr>
+            <w:bookmarkStart w:id="64" w:name="_Toc122940389"/>
+            <w:r>
+              <w:t>and Holding Times Requirements</w:t>
+            </w:r>
+            <w:bookmarkEnd w:id="64"/>
+            <w:r>
+              <w:t xml:space="preserve"> </w:t>
+            </w:r>
+          </w:p>
+          <w:p>
+            <w:pPr>
               <w:widowControl/>
               <w:tabs>
                 <w:tab w:val="left" w:pos="-1440"/>
@@ -34324,7 +34049,7 @@
       <w:pPr>
         <w:widowControl/>
         <w:numPr>
-          <w:ins w:id="64" w:author=" " w:date="2005-03-31T10:53:00Z"/>
+          <w:ins w:id="65" w:author=" " w:date="2005-03-31T10:53:00Z"/>
         </w:numPr>
         <w:tabs>
           <w:tab w:val="left" w:pos="-1440"/>
@@ -34537,14 +34262,14 @@
             <w:pPr>
               <w:pStyle w:val="Heading2"/>
             </w:pPr>
-            <w:bookmarkStart w:id="65" w:name="_Toc122940390"/>
+            <w:bookmarkStart w:id="66" w:name="_Toc122940390"/>
             <w:r>
               <w:t xml:space="preserve">Table 2-4. Quality Control </w:t>
             </w:r>
             <w:r>
               <w:t>Requirements for Analyses</w:t>
             </w:r>
-            <w:bookmarkEnd w:id="65"/>
+            <w:bookmarkEnd w:id="66"/>
           </w:p>
           <w:p>
             <w:pPr>
@@ -38046,11 +37771,11 @@
             <w:pPr>
               <w:pStyle w:val="Heading2"/>
             </w:pPr>
-            <w:bookmarkStart w:id="66" w:name="_Toc122940391"/>
+            <w:bookmarkStart w:id="67" w:name="_Toc122940391"/>
             <w:r>
               <w:t>Table 2-5. Quality Control Requirements for Field Measurements</w:t>
             </w:r>
-            <w:bookmarkEnd w:id="66"/>
+            <w:bookmarkEnd w:id="67"/>
           </w:p>
           <w:p>
             <w:pPr>
@@ -40992,7 +40717,7 @@
             <w:pPr>
               <w:pStyle w:val="Heading2"/>
             </w:pPr>
-            <w:bookmarkStart w:id="67" w:name="_Toc122940392"/>
+            <w:bookmarkStart w:id="68" w:name="_Toc122940392"/>
             <w:r>
               <w:t>Table 2-</w:t>
             </w:r>
@@ -41002,7 +40727,7 @@
             <w:r>
               <w:t>. Field Equipment/Instrument Calibration, Maintenance, Testing, and Inspection</w:t>
             </w:r>
-            <w:bookmarkEnd w:id="67"/>
+            <w:bookmarkEnd w:id="68"/>
           </w:p>
           <w:p>
             <w:pPr>
@@ -43828,11 +43553,11 @@
       <w:pPr>
         <w:pStyle w:val="Heading1"/>
       </w:pPr>
-      <w:bookmarkStart w:id="68" w:name="_Toc122940393"/>
+      <w:bookmarkStart w:id="69" w:name="_Toc122940393"/>
       <w:r>
         <w:t>APPENDICES</w:t>
       </w:r>
-      <w:bookmarkEnd w:id="68"/>
+      <w:bookmarkEnd w:id="69"/>
     </w:p>
     <w:p>
       <w:pPr>
@@ -44529,11 +44254,11 @@
       <w:pPr>
         <w:pStyle w:val="Heading2"/>
       </w:pPr>
-      <w:bookmarkStart w:id="69" w:name="_Toc122940394"/>
+      <w:bookmarkStart w:id="70" w:name="_Toc122940394"/>
       <w:r>
         <w:t>APPENDIX A</w:t>
       </w:r>
-      <w:bookmarkEnd w:id="69"/>
+      <w:bookmarkEnd w:id="70"/>
       <w:r>
         <w:t xml:space="preserve">  </w:t>
       </w:r>
@@ -44558,14 +44283,14 @@
       <w:pPr>
         <w:pStyle w:val="Heading2"/>
       </w:pPr>
-      <w:bookmarkStart w:id="70" w:name="_Toc122940395"/>
+      <w:bookmarkStart w:id="71" w:name="_Toc122940395"/>
       <w:r>
         <w:rPr>
           <w:bCs/>
         </w:rPr>
         <w:t>Field Documentation</w:t>
       </w:r>
-      <w:bookmarkEnd w:id="70"/>
+      <w:bookmarkEnd w:id="71"/>
     </w:p>
     <w:p>
       <w:pPr>
@@ -44795,11 +44520,11 @@
       <w:pPr>
         <w:pStyle w:val="Heading3"/>
       </w:pPr>
-      <w:bookmarkStart w:id="71" w:name="_Toc122940396"/>
+      <w:bookmarkStart w:id="72" w:name="_Toc122940396"/>
       <w:r>
         <w:t>Appendix A-1.</w:t>
       </w:r>
-      <w:bookmarkEnd w:id="71"/>
+      <w:bookmarkEnd w:id="72"/>
       <w:r>
         <w:t xml:space="preserve">  </w:t>
       </w:r>
@@ -44808,11 +44533,11 @@
       <w:pPr>
         <w:pStyle w:val="Heading3"/>
       </w:pPr>
-      <w:bookmarkStart w:id="72" w:name="_Toc122940397"/>
+      <w:bookmarkStart w:id="73" w:name="_Toc122940397"/>
       <w:r>
         <w:t>Equipment/Instrument Manual</w:t>
       </w:r>
-      <w:bookmarkEnd w:id="72"/>
+      <w:bookmarkEnd w:id="73"/>
     </w:p>
     <w:p>
       <w:pPr>
@@ -44866,11 +44591,11 @@
       <w:pPr>
         <w:pStyle w:val="Heading3"/>
       </w:pPr>
-      <w:bookmarkStart w:id="73" w:name="_Toc122940398"/>
+      <w:bookmarkStart w:id="74" w:name="_Toc122940398"/>
       <w:r>
         <w:t>Appendix A-2.</w:t>
       </w:r>
-      <w:bookmarkEnd w:id="73"/>
+      <w:bookmarkEnd w:id="74"/>
       <w:r>
         <w:t xml:space="preserve">  </w:t>
       </w:r>
@@ -44879,11 +44604,11 @@
       <w:pPr>
         <w:pStyle w:val="Heading3"/>
       </w:pPr>
-      <w:bookmarkStart w:id="74" w:name="_Toc122940399"/>
+      <w:bookmarkStart w:id="75" w:name="_Toc122940399"/>
       <w:r>
         <w:t>Standard Operating Procedures</w:t>
       </w:r>
-      <w:bookmarkEnd w:id="74"/>
+      <w:bookmarkEnd w:id="75"/>
     </w:p>
     <w:p>
       <w:pPr>
@@ -44937,11 +44662,11 @@
       <w:pPr>
         <w:pStyle w:val="Heading3"/>
       </w:pPr>
-      <w:bookmarkStart w:id="75" w:name="_Toc122940400"/>
+      <w:bookmarkStart w:id="76" w:name="_Toc122940400"/>
       <w:r>
         <w:t>Appendix A-3.</w:t>
       </w:r>
-      <w:bookmarkEnd w:id="75"/>
+      <w:bookmarkEnd w:id="76"/>
       <w:r>
         <w:t xml:space="preserve">  </w:t>
       </w:r>
@@ -44950,11 +44675,11 @@
       <w:pPr>
         <w:pStyle w:val="Heading3"/>
       </w:pPr>
-      <w:bookmarkStart w:id="76" w:name="_Toc122940401"/>
+      <w:bookmarkStart w:id="77" w:name="_Toc122940401"/>
       <w:r>
         <w:t>Field Data Forms</w:t>
       </w:r>
-      <w:bookmarkEnd w:id="76"/>
+      <w:bookmarkEnd w:id="77"/>
       <w:r>
         <w:t xml:space="preserve"> </w:t>
       </w:r>
@@ -44963,11 +44688,11 @@
       <w:pPr>
         <w:pStyle w:val="Heading3"/>
       </w:pPr>
-      <w:bookmarkStart w:id="77" w:name="_Toc122940402"/>
+      <w:bookmarkStart w:id="78" w:name="_Toc122940402"/>
       <w:r>
         <w:t>and</w:t>
       </w:r>
-      <w:bookmarkEnd w:id="77"/>
+      <w:bookmarkEnd w:id="78"/>
       <w:r>
         <w:t xml:space="preserve"> </w:t>
       </w:r>
@@ -44976,11 +44701,11 @@
       <w:pPr>
         <w:pStyle w:val="Heading3"/>
       </w:pPr>
-      <w:bookmarkStart w:id="78" w:name="_Toc122940403"/>
+      <w:bookmarkStart w:id="79" w:name="_Toc122940403"/>
       <w:r>
         <w:t>Chain-of-Custody Documentation</w:t>
       </w:r>
-      <w:bookmarkEnd w:id="78"/>
+      <w:bookmarkEnd w:id="79"/>
     </w:p>
     <w:p>
       <w:pPr>
@@ -45302,11 +45027,11 @@
       <w:pPr>
         <w:pStyle w:val="Heading2"/>
       </w:pPr>
-      <w:bookmarkStart w:id="79" w:name="_Toc122940404"/>
+      <w:bookmarkStart w:id="80" w:name="_Toc122940404"/>
       <w:r>
         <w:t>APPENDIX B</w:t>
       </w:r>
-      <w:bookmarkEnd w:id="79"/>
+      <w:bookmarkEnd w:id="80"/>
       <w:r>
         <w:t xml:space="preserve">  </w:t>
       </w:r>
@@ -45325,11 +45050,11 @@
       <w:pPr>
         <w:pStyle w:val="Heading2"/>
       </w:pPr>
-      <w:bookmarkStart w:id="80" w:name="_Toc122940405"/>
+      <w:bookmarkStart w:id="81" w:name="_Toc122940405"/>
       <w:r>
         <w:t>Laboratory Documentation</w:t>
       </w:r>
-      <w:bookmarkEnd w:id="80"/>
+      <w:bookmarkEnd w:id="81"/>
     </w:p>
     <w:p>
       <w:pPr>
@@ -45577,11 +45302,11 @@
       <w:pPr>
         <w:pStyle w:val="Heading3"/>
       </w:pPr>
-      <w:bookmarkStart w:id="81" w:name="_Toc122940406"/>
+      <w:bookmarkStart w:id="82" w:name="_Toc122940406"/>
       <w:r>
         <w:t>Appendix B-1.</w:t>
       </w:r>
-      <w:bookmarkEnd w:id="81"/>
+      <w:bookmarkEnd w:id="82"/>
       <w:r>
         <w:t xml:space="preserve">  </w:t>
       </w:r>
@@ -45590,11 +45315,11 @@
       <w:pPr>
         <w:pStyle w:val="Heading3"/>
       </w:pPr>
-      <w:bookmarkStart w:id="82" w:name="_Toc122940407"/>
+      <w:bookmarkStart w:id="83" w:name="_Toc122940407"/>
       <w:r>
         <w:t>QA Manual</w:t>
       </w:r>
-      <w:bookmarkEnd w:id="82"/>
+      <w:bookmarkEnd w:id="83"/>
     </w:p>
     <w:p>
       <w:pPr>
@@ -45648,11 +45373,11 @@
       <w:pPr>
         <w:pStyle w:val="Heading3"/>
       </w:pPr>
-      <w:bookmarkStart w:id="83" w:name="_Toc122940408"/>
+      <w:bookmarkStart w:id="84" w:name="_Toc122940408"/>
       <w:r>
         <w:t>Appendix B-2.</w:t>
       </w:r>
-      <w:bookmarkEnd w:id="83"/>
+      <w:bookmarkEnd w:id="84"/>
       <w:r>
         <w:t xml:space="preserve">  </w:t>
       </w:r>
@@ -45661,11 +45386,11 @@
       <w:pPr>
         <w:pStyle w:val="Heading3"/>
       </w:pPr>
-      <w:bookmarkStart w:id="84" w:name="_Toc122940409"/>
+      <w:bookmarkStart w:id="85" w:name="_Toc122940409"/>
       <w:r>
         <w:t>Standard Operating Procedures</w:t>
       </w:r>
-      <w:bookmarkEnd w:id="84"/>
+      <w:bookmarkEnd w:id="85"/>
     </w:p>
     <w:p>
       <w:pPr>
@@ -45719,11 +45444,11 @@
       <w:pPr>
         <w:pStyle w:val="Heading3"/>
       </w:pPr>
-      <w:bookmarkStart w:id="85" w:name="_Toc122940410"/>
+      <w:bookmarkStart w:id="86" w:name="_Toc122940410"/>
       <w:r>
         <w:t>Appendix B-3.</w:t>
       </w:r>
-      <w:bookmarkEnd w:id="85"/>
+      <w:bookmarkEnd w:id="86"/>
       <w:r>
         <w:t xml:space="preserve">  </w:t>
       </w:r>
@@ -45732,11 +45457,11 @@
       <w:pPr>
         <w:pStyle w:val="Heading3"/>
       </w:pPr>
-      <w:bookmarkStart w:id="86" w:name="_Toc122940411"/>
+      <w:bookmarkStart w:id="87" w:name="_Toc122940411"/>
       <w:r>
         <w:t>Data Report Forms</w:t>
       </w:r>
-      <w:bookmarkEnd w:id="86"/>
+      <w:bookmarkEnd w:id="87"/>
     </w:p>
     <w:p>
       <w:pPr>
@@ -45984,11 +45709,11 @@
       <w:pPr>
         <w:pStyle w:val="Heading2"/>
       </w:pPr>
-      <w:bookmarkStart w:id="87" w:name="_Toc122940412"/>
+      <w:bookmarkStart w:id="88" w:name="_Toc122940412"/>
       <w:r>
         <w:t>APPENDIX C</w:t>
       </w:r>
-      <w:bookmarkEnd w:id="87"/>
+      <w:bookmarkEnd w:id="88"/>
       <w:r>
         <w:t xml:space="preserve">  </w:t>
       </w:r>
@@ -46007,11 +45732,11 @@
       <w:pPr>
         <w:pStyle w:val="Heading2"/>
       </w:pPr>
-      <w:bookmarkStart w:id="88" w:name="_Toc122940413"/>
+      <w:bookmarkStart w:id="89" w:name="_Toc122940413"/>
       <w:r>
         <w:t>Data Evaluation</w:t>
       </w:r>
-      <w:bookmarkEnd w:id="88"/>
+      <w:bookmarkEnd w:id="89"/>
       <w:r>
         <w:t xml:space="preserve"> </w:t>
       </w:r>
@@ -46328,11 +46053,11 @@
       <w:pPr>
         <w:pStyle w:val="Heading3"/>
       </w:pPr>
-      <w:bookmarkStart w:id="89" w:name="_Toc122940414"/>
+      <w:bookmarkStart w:id="90" w:name="_Toc122940414"/>
       <w:r>
         <w:t>Appendix C-1.</w:t>
       </w:r>
-      <w:bookmarkEnd w:id="89"/>
+      <w:bookmarkEnd w:id="90"/>
       <w:r>
         <w:t xml:space="preserve">  </w:t>
       </w:r>
@@ -46345,11 +46070,11 @@
           <w:szCs w:val="16"/>
         </w:rPr>
       </w:pPr>
-      <w:bookmarkStart w:id="90" w:name="_Toc122940415"/>
+      <w:bookmarkStart w:id="91" w:name="_Toc122940415"/>
       <w:r>
         <w:t>Data Evaluation/Documentation Form</w:t>
       </w:r>
-      <w:bookmarkEnd w:id="90"/>
+      <w:bookmarkEnd w:id="91"/>
     </w:p>
     <w:p>
       <w:pPr>
@@ -46394,36 +46119,6 @@
 </w:endnotes>
 </file>
 
-<file path=word/footer1.xml><?xml version="1.0" encoding="utf-8"?>
-<w:ftr xmlns:wpc="http://schemas.microsoft.com/office/word/2010/wordprocessingCanvas" xmlns:cx="http://schemas.microsoft.com/office/drawing/2014/chartex" xmlns:cx1="http://schemas.microsoft.com/office/drawing/2015/9/8/chartex" xmlns:cx2="http://schemas.microsoft.com/office/drawing/2015/10/21/chartex" xmlns:cx3="http://schemas.microsoft.com/office/drawing/2016/5/9/chartex" xmlns:cx4="http://schemas.microsoft.com/office/drawing/2016/5/10/chartex" xmlns:cx5="http://schemas.microsoft.com/office/drawing/2016/5/11/chartex" xmlns:cx6="http://schemas.microsoft.com/office/drawing/2016/5/12/chartex" xmlns:cx7="http://schemas.microsoft.com/office/drawing/2016/5/13/chartex" xmlns:cx8="http://schemas.microsoft.com/office/drawing/2016/5/14/chartex" xmlns:mc="http://schemas.openxmlformats.org/markup-compatibility/2006" xmlns:aink="http://schemas.microsoft.com/office/drawing/2016/ink" xmlns:am3d="http://schemas.microsoft.com/office/drawing/2017/model3d" xmlns:o="urn:schemas-microsoft-com:office:office" xmlns:r="http://schemas.openxmlformats.org/officeDocument/2006/relationships" xmlns:m="http://schemas.openxmlformats.org/officeDocument/2006/math" xmlns:v="urn:schemas-microsoft-com:vml" xmlns:wp14="http://schemas.microsoft.com/office/word/2010/wordprocessingDrawing" xmlns:wp="http://schemas.openxmlformats.org/drawingml/2006/wordprocessingDrawing" xmlns:w10="urn:schemas-microsoft-com:office:word" xmlns:w="http://schemas.openxmlformats.org/wordprocessingml/2006/main" xmlns:w14="http://schemas.microsoft.com/office/word/2010/wordml" xmlns:w15="http://schemas.microsoft.com/office/word/2012/wordml" xmlns:w16cid="http://schemas.microsoft.com/office/word/2016/wordml/cid" xmlns:w16se="http://schemas.microsoft.com/office/word/2015/wordml/symex" xmlns:wpg="http://schemas.microsoft.com/office/word/2010/wordprocessingGroup" xmlns:wpi="http://schemas.microsoft.com/office/word/2010/wordprocessingInk" xmlns:wne="http://schemas.microsoft.com/office/word/2006/wordml" xmlns:wps="http://schemas.microsoft.com/office/word/2010/wordprocessingShape" mc:Ignorable="w14 w15 w16se w16cid wp14">
-  <w:p>
-    <w:pPr>
-      <w:pStyle w:val="Footer"/>
-    </w:pPr>
-  </w:p>
-</w:ftr>
-</file>
-
-<file path=word/footer2.xml><?xml version="1.0" encoding="utf-8"?>
-<w:ftr xmlns:wpc="http://schemas.microsoft.com/office/word/2010/wordprocessingCanvas" xmlns:cx="http://schemas.microsoft.com/office/drawing/2014/chartex" xmlns:cx1="http://schemas.microsoft.com/office/drawing/2015/9/8/chartex" xmlns:cx2="http://schemas.microsoft.com/office/drawing/2015/10/21/chartex" xmlns:cx3="http://schemas.microsoft.com/office/drawing/2016/5/9/chartex" xmlns:cx4="http://schemas.microsoft.com/office/drawing/2016/5/10/chartex" xmlns:cx5="http://schemas.microsoft.com/office/drawing/2016/5/11/chartex" xmlns:cx6="http://schemas.microsoft.com/office/drawing/2016/5/12/chartex" xmlns:cx7="http://schemas.microsoft.com/office/drawing/2016/5/13/chartex" xmlns:cx8="http://schemas.microsoft.com/office/drawing/2016/5/14/chartex" xmlns:mc="http://schemas.openxmlformats.org/markup-compatibility/2006" xmlns:aink="http://schemas.microsoft.com/office/drawing/2016/ink" xmlns:am3d="http://schemas.microsoft.com/office/drawing/2017/model3d" xmlns:o="urn:schemas-microsoft-com:office:office" xmlns:r="http://schemas.openxmlformats.org/officeDocument/2006/relationships" xmlns:m="http://schemas.openxmlformats.org/officeDocument/2006/math" xmlns:v="urn:schemas-microsoft-com:vml" xmlns:wp14="http://schemas.microsoft.com/office/word/2010/wordprocessingDrawing" xmlns:wp="http://schemas.openxmlformats.org/drawingml/2006/wordprocessingDrawing" xmlns:w10="urn:schemas-microsoft-com:office:word" xmlns:w="http://schemas.openxmlformats.org/wordprocessingml/2006/main" xmlns:w14="http://schemas.microsoft.com/office/word/2010/wordml" xmlns:w15="http://schemas.microsoft.com/office/word/2012/wordml" xmlns:w16cid="http://schemas.microsoft.com/office/word/2016/wordml/cid" xmlns:w16se="http://schemas.microsoft.com/office/word/2015/wordml/symex" xmlns:wpg="http://schemas.microsoft.com/office/word/2010/wordprocessingGroup" xmlns:wpi="http://schemas.microsoft.com/office/word/2010/wordprocessingInk" xmlns:wne="http://schemas.microsoft.com/office/word/2006/wordml" xmlns:wps="http://schemas.microsoft.com/office/word/2010/wordprocessingShape" mc:Ignorable="w14 w15 w16se w16cid wp14">
-  <w:p>
-    <w:pPr>
-      <w:pStyle w:val="Footer"/>
-    </w:pPr>
-  </w:p>
-</w:ftr>
-</file>
-
-<file path=word/footer3.xml><?xml version="1.0" encoding="utf-8"?>
-<w:ftr xmlns:wpc="http://schemas.microsoft.com/office/word/2010/wordprocessingCanvas" xmlns:cx="http://schemas.microsoft.com/office/drawing/2014/chartex" xmlns:cx1="http://schemas.microsoft.com/office/drawing/2015/9/8/chartex" xmlns:cx2="http://schemas.microsoft.com/office/drawing/2015/10/21/chartex" xmlns:cx3="http://schemas.microsoft.com/office/drawing/2016/5/9/chartex" xmlns:cx4="http://schemas.microsoft.com/office/drawing/2016/5/10/chartex" xmlns:cx5="http://schemas.microsoft.com/office/drawing/2016/5/11/chartex" xmlns:cx6="http://schemas.microsoft.com/office/drawing/2016/5/12/chartex" xmlns:cx7="http://schemas.microsoft.com/office/drawing/2016/5/13/chartex" xmlns:cx8="http://schemas.microsoft.com/office/drawing/2016/5/14/chartex" xmlns:mc="http://schemas.openxmlformats.org/markup-compatibility/2006" xmlns:aink="http://schemas.microsoft.com/office/drawing/2016/ink" xmlns:am3d="http://schemas.microsoft.com/office/drawing/2017/model3d" xmlns:o="urn:schemas-microsoft-com:office:office" xmlns:r="http://schemas.openxmlformats.org/officeDocument/2006/relationships" xmlns:m="http://schemas.openxmlformats.org/officeDocument/2006/math" xmlns:v="urn:schemas-microsoft-com:vml" xmlns:wp14="http://schemas.microsoft.com/office/word/2010/wordprocessingDrawing" xmlns:wp="http://schemas.openxmlformats.org/drawingml/2006/wordprocessingDrawing" xmlns:w10="urn:schemas-microsoft-com:office:word" xmlns:w="http://schemas.openxmlformats.org/wordprocessingml/2006/main" xmlns:w14="http://schemas.microsoft.com/office/word/2010/wordml" xmlns:w15="http://schemas.microsoft.com/office/word/2012/wordml" xmlns:w16cid="http://schemas.microsoft.com/office/word/2016/wordml/cid" xmlns:w16se="http://schemas.microsoft.com/office/word/2015/wordml/symex" xmlns:wpg="http://schemas.microsoft.com/office/word/2010/wordprocessingGroup" xmlns:wpi="http://schemas.microsoft.com/office/word/2010/wordprocessingInk" xmlns:wne="http://schemas.microsoft.com/office/word/2006/wordml" xmlns:wps="http://schemas.microsoft.com/office/word/2010/wordprocessingShape" mc:Ignorable="w14 w15 w16se w16cid wp14">
-  <w:p>
-    <w:pPr>
-      <w:pStyle w:val="Footer"/>
-    </w:pPr>
-  </w:p>
-</w:ftr>
-</file>
-
 <file path=word/footnotes.xml><?xml version="1.0" encoding="utf-8"?>
 <w:footnotes xmlns:wpc="http://schemas.microsoft.com/office/word/2010/wordprocessingCanvas" xmlns:cx="http://schemas.microsoft.com/office/drawing/2014/chartex" xmlns:cx1="http://schemas.microsoft.com/office/drawing/2015/9/8/chartex" xmlns:cx2="http://schemas.microsoft.com/office/drawing/2015/10/21/chartex" xmlns:cx3="http://schemas.microsoft.com/office/drawing/2016/5/9/chartex" xmlns:cx4="http://schemas.microsoft.com/office/drawing/2016/5/10/chartex" xmlns:cx5="http://schemas.microsoft.com/office/drawing/2016/5/11/chartex" xmlns:cx6="http://schemas.microsoft.com/office/drawing/2016/5/12/chartex" xmlns:cx7="http://schemas.microsoft.com/office/drawing/2016/5/13/chartex" xmlns:cx8="http://schemas.microsoft.com/office/drawing/2016/5/14/chartex" xmlns:mc="http://schemas.openxmlformats.org/markup-compatibility/2006" xmlns:aink="http://schemas.microsoft.com/office/drawing/2016/ink" xmlns:am3d="http://schemas.microsoft.com/office/drawing/2017/model3d" xmlns:o="urn:schemas-microsoft-com:office:office" xmlns:r="http://schemas.openxmlformats.org/officeDocument/2006/relationships" xmlns:m="http://schemas.openxmlformats.org/officeDocument/2006/math" xmlns:v="urn:schemas-microsoft-com:vml" xmlns:wp14="http://schemas.microsoft.com/office/word/2010/wordprocessingDrawing" xmlns:wp="http://schemas.openxmlformats.org/drawingml/2006/wordprocessingDrawing" xmlns:w10="urn:schemas-microsoft-com:office:word" xmlns:w="http://schemas.openxmlformats.org/wordprocessingml/2006/main" xmlns:w14="http://schemas.microsoft.com/office/word/2010/wordml" xmlns:w15="http://schemas.microsoft.com/office/word/2012/wordml" xmlns:w16cid="http://schemas.microsoft.com/office/word/2016/wordml/cid" xmlns:w16se="http://schemas.microsoft.com/office/word/2015/wordml/symex" xmlns:wpg="http://schemas.microsoft.com/office/word/2010/wordprocessingGroup" xmlns:wpi="http://schemas.microsoft.com/office/word/2010/wordprocessingInk" xmlns:wne="http://schemas.microsoft.com/office/word/2006/wordml" xmlns:wps="http://schemas.microsoft.com/office/word/2010/wordprocessingShape" mc:Ignorable="w14 w15 w16se w16cid wp14">
   <w:footnote w:type="separator" w:id="-1">
@@ -46447,17 +46142,7 @@
 <w:hdr xmlns:wpc="http://schemas.microsoft.com/office/word/2010/wordprocessingCanvas" xmlns:cx="http://schemas.microsoft.com/office/drawing/2014/chartex" xmlns:cx1="http://schemas.microsoft.com/office/drawing/2015/9/8/chartex" xmlns:cx2="http://schemas.microsoft.com/office/drawing/2015/10/21/chartex" xmlns:cx3="http://schemas.microsoft.com/office/drawing/2016/5/9/chartex" xmlns:cx4="http://schemas.microsoft.com/office/drawing/2016/5/10/chartex" xmlns:cx5="http://schemas.microsoft.com/office/drawing/2016/5/11/chartex" xmlns:cx6="http://schemas.microsoft.com/office/drawing/2016/5/12/chartex" xmlns:cx7="http://schemas.microsoft.com/office/drawing/2016/5/13/chartex" xmlns:cx8="http://schemas.microsoft.com/office/drawing/2016/5/14/chartex" xmlns:mc="http://schemas.openxmlformats.org/markup-compatibility/2006" xmlns:aink="http://schemas.microsoft.com/office/drawing/2016/ink" xmlns:am3d="http://schemas.microsoft.com/office/drawing/2017/model3d" xmlns:o="urn:schemas-microsoft-com:office:office" xmlns:r="http://schemas.openxmlformats.org/officeDocument/2006/relationships" xmlns:m="http://schemas.openxmlformats.org/officeDocument/2006/math" xmlns:v="urn:schemas-microsoft-com:vml" xmlns:wp14="http://schemas.microsoft.com/office/word/2010/wordprocessingDrawing" xmlns:wp="http://schemas.openxmlformats.org/drawingml/2006/wordprocessingDrawing" xmlns:w10="urn:schemas-microsoft-com:office:word" xmlns:w="http://schemas.openxmlformats.org/wordprocessingml/2006/main" xmlns:w14="http://schemas.microsoft.com/office/word/2010/wordml" xmlns:w15="http://schemas.microsoft.com/office/word/2012/wordml" xmlns:w16cid="http://schemas.microsoft.com/office/word/2016/wordml/cid" xmlns:w16se="http://schemas.microsoft.com/office/word/2015/wordml/symex" xmlns:wpg="http://schemas.microsoft.com/office/word/2010/wordprocessingGroup" xmlns:wpi="http://schemas.microsoft.com/office/word/2010/wordprocessingInk" xmlns:wne="http://schemas.microsoft.com/office/word/2006/wordml" xmlns:wps="http://schemas.microsoft.com/office/word/2010/wordprocessingShape" mc:Ignorable="w14 w15 w16se w16cid wp14">
   <w:p>
     <w:pPr>
-      <w:pStyle w:val="Header"/>
-    </w:pPr>
-  </w:p>
-</w:hdr>
-</file>
-
-<file path=word/header2.xml><?xml version="1.0" encoding="utf-8"?>
-<w:hdr xmlns:wpc="http://schemas.microsoft.com/office/word/2010/wordprocessingCanvas" xmlns:cx="http://schemas.microsoft.com/office/drawing/2014/chartex" xmlns:cx1="http://schemas.microsoft.com/office/drawing/2015/9/8/chartex" xmlns:cx2="http://schemas.microsoft.com/office/drawing/2015/10/21/chartex" xmlns:cx3="http://schemas.microsoft.com/office/drawing/2016/5/9/chartex" xmlns:cx4="http://schemas.microsoft.com/office/drawing/2016/5/10/chartex" xmlns:cx5="http://schemas.microsoft.com/office/drawing/2016/5/11/chartex" xmlns:cx6="http://schemas.microsoft.com/office/drawing/2016/5/12/chartex" xmlns:cx7="http://schemas.microsoft.com/office/drawing/2016/5/13/chartex" xmlns:cx8="http://schemas.microsoft.com/office/drawing/2016/5/14/chartex" xmlns:mc="http://schemas.openxmlformats.org/markup-compatibility/2006" xmlns:aink="http://schemas.microsoft.com/office/drawing/2016/ink" xmlns:am3d="http://schemas.microsoft.com/office/drawing/2017/model3d" xmlns:o="urn:schemas-microsoft-com:office:office" xmlns:r="http://schemas.openxmlformats.org/officeDocument/2006/relationships" xmlns:m="http://schemas.openxmlformats.org/officeDocument/2006/math" xmlns:v="urn:schemas-microsoft-com:vml" xmlns:wp14="http://schemas.microsoft.com/office/word/2010/wordprocessingDrawing" xmlns:wp="http://schemas.openxmlformats.org/drawingml/2006/wordprocessingDrawing" xmlns:w10="urn:schemas-microsoft-com:office:word" xmlns:w="http://schemas.openxmlformats.org/wordprocessingml/2006/main" xmlns:w14="http://schemas.microsoft.com/office/word/2010/wordml" xmlns:w15="http://schemas.microsoft.com/office/word/2012/wordml" xmlns:w16cid="http://schemas.microsoft.com/office/word/2016/wordml/cid" xmlns:w16se="http://schemas.microsoft.com/office/word/2015/wordml/symex" xmlns:wpg="http://schemas.microsoft.com/office/word/2010/wordprocessingGroup" xmlns:wpi="http://schemas.microsoft.com/office/word/2010/wordprocessingInk" xmlns:wne="http://schemas.microsoft.com/office/word/2006/wordml" xmlns:wps="http://schemas.microsoft.com/office/word/2010/wordprocessingShape" mc:Ignorable="w14 w15 w16se w16cid wp14">
-  <w:p>
-    <w:pPr>
-      <w:ind w:firstLine="7020"/>
+      <w:ind w:left="5760" w:firstLine="720"/>
       <w:rPr>
         <w:rFonts w:ascii="Shruti" w:hAnsi="Shruti" w:cs="Shruti"/>
         <w:sz w:val="16"/>
@@ -46470,7 +46155,7 @@
         <w:sz w:val="16"/>
         <w:szCs w:val="16"/>
       </w:rPr>
-      <w:t xml:space="preserve">Title: </w:t>
+      <w:t xml:space="preserve">   </w:t>
     </w:r>
     <w:r>
       <w:rPr>
@@ -46478,22 +46163,56 @@
         <w:sz w:val="16"/>
         <w:szCs w:val="16"/>
       </w:rPr>
-      <w:t>{qapp.</w:t>
+      <w:t xml:space="preserve">Title: </w:t>
     </w:r>
     <w:r>
       <w:rPr>
-        <w:rFonts w:ascii="Shruti" w:hAnsi="Shruti" w:cs="Shruti"/>
-        <w:sz w:val="16"/>
-        <w:szCs w:val="16"/>
+        <w:rFonts w:ascii="Consolas" w:hAnsi="Consolas" w:cs="Courier New"/>
+        <w:color w:val="24292E"/>
+        <w:sz w:val="18"/>
+        <w:szCs w:val="18"/>
+        <w:bdr w:val="none" w:sz="0" w:space="0" w:color="auto" w:frame="1"/>
       </w:rPr>
-      <w:t>short_name}</w:t>
+      <w:t>+++INS `${</w:t>
     </w:r>
-    <w:bookmarkStart w:id="0" w:name="_GoBack"/>
-    <w:bookmarkEnd w:id="0"/>
+    <w:proofErr w:type="spellStart"/>
+    <w:proofErr w:type="gramStart"/>
+    <w:r>
+      <w:rPr>
+        <w:rFonts w:ascii="Consolas" w:hAnsi="Consolas" w:cs="Courier New"/>
+        <w:color w:val="24292E"/>
+        <w:sz w:val="18"/>
+        <w:szCs w:val="18"/>
+        <w:bdr w:val="none" w:sz="0" w:space="0" w:color="auto" w:frame="1"/>
+      </w:rPr>
+      <w:t>qapp.short</w:t>
+    </w:r>
+    <w:proofErr w:type="gramEnd"/>
+    <w:r>
+      <w:rPr>
+        <w:rFonts w:ascii="Consolas" w:hAnsi="Consolas" w:cs="Courier New"/>
+        <w:color w:val="24292E"/>
+        <w:sz w:val="18"/>
+        <w:szCs w:val="18"/>
+        <w:bdr w:val="none" w:sz="0" w:space="0" w:color="auto" w:frame="1"/>
+      </w:rPr>
+      <w:t>_name</w:t>
+    </w:r>
+    <w:proofErr w:type="spellEnd"/>
+    <w:r>
+      <w:rPr>
+        <w:rFonts w:ascii="Consolas" w:hAnsi="Consolas" w:cs="Courier New"/>
+        <w:color w:val="24292E"/>
+        <w:sz w:val="18"/>
+        <w:szCs w:val="18"/>
+        <w:bdr w:val="none" w:sz="0" w:space="0" w:color="auto" w:frame="1"/>
+      </w:rPr>
+      <w:t>}`+++</w:t>
+    </w:r>
   </w:p>
   <w:p>
     <w:pPr>
-      <w:ind w:firstLine="7020"/>
+      <w:ind w:left="5040" w:firstLine="720"/>
       <w:rPr>
         <w:rFonts w:ascii="Shruti" w:hAnsi="Shruti" w:cs="Shruti"/>
         <w:sz w:val="16"/>
@@ -46510,11 +46229,13 @@
     </w:r>
     <w:r>
       <w:rPr>
-        <w:rFonts w:ascii="Shruti" w:hAnsi="Shruti" w:cs="Shruti"/>
-        <w:sz w:val="16"/>
-        <w:szCs w:val="16"/>
+        <w:rFonts w:ascii="Consolas" w:hAnsi="Consolas" w:cs="Courier New"/>
+        <w:color w:val="24292E"/>
+        <w:sz w:val="18"/>
+        <w:szCs w:val="18"/>
+        <w:bdr w:val="none" w:sz="0" w:space="0" w:color="auto" w:frame="1"/>
       </w:rPr>
-      <w:t>{</w:t>
+      <w:t>+++INS `${</w:t>
     </w:r>
     <w:proofErr w:type="spellStart"/>
     <w:proofErr w:type="gramStart"/>
@@ -46546,16 +46267,18 @@
     <w:proofErr w:type="spellEnd"/>
     <w:r>
       <w:rPr>
-        <w:rFonts w:ascii="Shruti" w:hAnsi="Shruti" w:cs="Shruti"/>
-        <w:sz w:val="16"/>
-        <w:szCs w:val="16"/>
+        <w:rFonts w:ascii="Consolas" w:hAnsi="Consolas" w:cs="Courier New"/>
+        <w:color w:val="24292E"/>
+        <w:sz w:val="18"/>
+        <w:szCs w:val="18"/>
+        <w:bdr w:val="none" w:sz="0" w:space="0" w:color="auto" w:frame="1"/>
       </w:rPr>
-      <w:t>}</w:t>
+      <w:t>}`+++</w:t>
     </w:r>
   </w:p>
   <w:p>
     <w:pPr>
-      <w:ind w:firstLine="7020"/>
+      <w:ind w:left="5040" w:firstLine="720"/>
       <w:rPr>
         <w:rFonts w:ascii="Shruti" w:hAnsi="Shruti" w:cs="Shruti"/>
         <w:sz w:val="16"/>
@@ -46568,7 +46291,7 @@
         <w:sz w:val="16"/>
         <w:szCs w:val="16"/>
       </w:rPr>
-      <w:t xml:space="preserve">Revision Date: </w:t>
+      <w:t xml:space="preserve">    </w:t>
     </w:r>
     <w:r>
       <w:rPr>
@@ -46576,9 +46299,20 @@
         <w:sz w:val="16"/>
         <w:szCs w:val="16"/>
       </w:rPr>
-      <w:t>{</w:t>
+      <w:t xml:space="preserve">Revision Date: </w:t>
+    </w:r>
+    <w:r>
+      <w:rPr>
+        <w:rFonts w:ascii="Consolas" w:hAnsi="Consolas" w:cs="Courier New"/>
+        <w:color w:val="24292E"/>
+        <w:sz w:val="18"/>
+        <w:szCs w:val="18"/>
+        <w:bdr w:val="none" w:sz="0" w:space="0" w:color="auto" w:frame="1"/>
+      </w:rPr>
+      <w:t>+++INS `${</w:t>
     </w:r>
     <w:proofErr w:type="spellStart"/>
+    <w:proofErr w:type="gramStart"/>
     <w:r>
       <w:rPr>
         <w:rFonts w:ascii="Shruti" w:hAnsi="Shruti" w:cs="Shruti"/>
@@ -46593,21 +46327,40 @@
         <w:sz w:val="16"/>
         <w:szCs w:val="16"/>
       </w:rPr>
-      <w:t>revision_date</w:t>
+      <w:t>revision</w:t>
     </w:r>
-    <w:proofErr w:type="spellEnd"/>
+    <w:proofErr w:type="gramEnd"/>
     <w:r>
       <w:rPr>
         <w:rFonts w:ascii="Shruti" w:hAnsi="Shruti" w:cs="Shruti"/>
         <w:sz w:val="16"/>
         <w:szCs w:val="16"/>
       </w:rPr>
-      <w:t>}</w:t>
+      <w:t>_</w:t>
+    </w:r>
+    <w:r>
+      <w:rPr>
+        <w:rFonts w:ascii="Shruti" w:hAnsi="Shruti" w:cs="Shruti"/>
+        <w:sz w:val="16"/>
+        <w:szCs w:val="16"/>
+      </w:rPr>
+      <w:t>date</w:t>
+    </w:r>
+    <w:proofErr w:type="spellEnd"/>
+    <w:r>
+      <w:rPr>
+        <w:rFonts w:ascii="Consolas" w:hAnsi="Consolas" w:cs="Courier New"/>
+        <w:color w:val="24292E"/>
+        <w:sz w:val="18"/>
+        <w:szCs w:val="18"/>
+        <w:bdr w:val="none" w:sz="0" w:space="0" w:color="auto" w:frame="1"/>
+      </w:rPr>
+      <w:t>}`+++</w:t>
     </w:r>
   </w:p>
   <w:p>
     <w:pPr>
-      <w:ind w:firstLine="7020"/>
+      <w:ind w:left="2340" w:firstLine="6300"/>
       <w:rPr>
         <w:rFonts w:ascii="Shruti" w:hAnsi="Shruti" w:cs="Shruti"/>
         <w:sz w:val="16"/>
@@ -46620,7 +46373,7 @@
         <w:sz w:val="16"/>
         <w:szCs w:val="16"/>
       </w:rPr>
-      <w:t xml:space="preserve">Page </w:t>
+      <w:t xml:space="preserve">     Page </w:t>
     </w:r>
     <w:r>
       <w:rPr>
@@ -46681,16 +46434,6 @@
         <w:sz w:val="16"/>
         <w:szCs w:val="16"/>
       </w:rPr>
-    </w:pPr>
-  </w:p>
-</w:hdr>
-</file>
-
-<file path=word/header3.xml><?xml version="1.0" encoding="utf-8"?>
-<w:hdr xmlns:wpc="http://schemas.microsoft.com/office/word/2010/wordprocessingCanvas" xmlns:cx="http://schemas.microsoft.com/office/drawing/2014/chartex" xmlns:cx1="http://schemas.microsoft.com/office/drawing/2015/9/8/chartex" xmlns:cx2="http://schemas.microsoft.com/office/drawing/2015/10/21/chartex" xmlns:cx3="http://schemas.microsoft.com/office/drawing/2016/5/9/chartex" xmlns:cx4="http://schemas.microsoft.com/office/drawing/2016/5/10/chartex" xmlns:cx5="http://schemas.microsoft.com/office/drawing/2016/5/11/chartex" xmlns:cx6="http://schemas.microsoft.com/office/drawing/2016/5/12/chartex" xmlns:cx7="http://schemas.microsoft.com/office/drawing/2016/5/13/chartex" xmlns:cx8="http://schemas.microsoft.com/office/drawing/2016/5/14/chartex" xmlns:mc="http://schemas.openxmlformats.org/markup-compatibility/2006" xmlns:aink="http://schemas.microsoft.com/office/drawing/2016/ink" xmlns:am3d="http://schemas.microsoft.com/office/drawing/2017/model3d" xmlns:o="urn:schemas-microsoft-com:office:office" xmlns:r="http://schemas.openxmlformats.org/officeDocument/2006/relationships" xmlns:m="http://schemas.openxmlformats.org/officeDocument/2006/math" xmlns:v="urn:schemas-microsoft-com:vml" xmlns:wp14="http://schemas.microsoft.com/office/word/2010/wordprocessingDrawing" xmlns:wp="http://schemas.openxmlformats.org/drawingml/2006/wordprocessingDrawing" xmlns:w10="urn:schemas-microsoft-com:office:word" xmlns:w="http://schemas.openxmlformats.org/wordprocessingml/2006/main" xmlns:w14="http://schemas.microsoft.com/office/word/2010/wordml" xmlns:w15="http://schemas.microsoft.com/office/word/2012/wordml" xmlns:w16cid="http://schemas.microsoft.com/office/word/2016/wordml/cid" xmlns:w16se="http://schemas.microsoft.com/office/word/2015/wordml/symex" xmlns:wpg="http://schemas.microsoft.com/office/word/2010/wordprocessingGroup" xmlns:wpi="http://schemas.microsoft.com/office/word/2010/wordprocessingInk" xmlns:wne="http://schemas.microsoft.com/office/word/2006/wordml" xmlns:wps="http://schemas.microsoft.com/office/word/2010/wordprocessingShape" mc:Ignorable="w14 w15 w16se w16cid wp14">
-  <w:p>
-    <w:pPr>
-      <w:pStyle w:val="Header"/>
     </w:pPr>
   </w:p>
 </w:hdr>

</xml_diff>